<commit_message>
Adding client join game gestion
</commit_message>
<xml_diff>
--- a/La roue de la fortune protocol.docx
+++ b/La roue de la fortune protocol.docx
@@ -37,6 +37,389 @@
           <w:szCs w:val="24"/>
         </w:rPr>
       </w:pPr>
+    </w:p>
+    <w:p>
+      <w:pPr>
+        <w:rPr>
+          <w:rFonts w:ascii="Tahoma" w:hAnsi="Tahoma" w:cs="Tahoma"/>
+          <w:sz w:val="24"/>
+          <w:szCs w:val="24"/>
+        </w:rPr>
+      </w:pPr>
+      <w:r>
+        <w:rPr>
+          <w:rFonts w:ascii="Tahoma" w:hAnsi="Tahoma" w:cs="Tahoma"/>
+          <w:sz w:val="24"/>
+          <w:szCs w:val="24"/>
+        </w:rPr>
+        <w:t>Connection : C-&lt;pseudo&gt;-&lt;psw&gt;</w:t>
+      </w:r>
+    </w:p>
+    <w:p>
+      <w:pPr>
+        <w:rPr>
+          <w:rFonts w:ascii="Tahoma" w:hAnsi="Tahoma" w:cs="Tahoma"/>
+          <w:sz w:val="24"/>
+          <w:szCs w:val="24"/>
+        </w:rPr>
+      </w:pPr>
+      <w:r>
+        <w:rPr>
+          <w:rFonts w:ascii="Tahoma" w:hAnsi="Tahoma" w:cs="Tahoma"/>
+          <w:sz w:val="24"/>
+          <w:szCs w:val="24"/>
+        </w:rPr>
+        <w:tab/>
+        <w:t>Réponses : C-1</w:t>
+      </w:r>
+      <w:r>
+        <w:rPr>
+          <w:rFonts w:ascii="Tahoma" w:hAnsi="Tahoma" w:cs="Tahoma"/>
+          <w:sz w:val="24"/>
+          <w:szCs w:val="24"/>
+        </w:rPr>
+        <w:t>-&lt;id&gt;</w:t>
+      </w:r>
+      <w:r>
+        <w:rPr>
+          <w:rFonts w:ascii="Tahoma" w:hAnsi="Tahoma" w:cs="Tahoma"/>
+          <w:sz w:val="24"/>
+          <w:szCs w:val="24"/>
+        </w:rPr>
+        <w:t xml:space="preserve"> (ok), C-0 (fail)</w:t>
+      </w:r>
+    </w:p>
+    <w:p>
+      <w:pPr>
+        <w:rPr>
+          <w:rFonts w:ascii="Tahoma" w:hAnsi="Tahoma" w:cs="Tahoma"/>
+          <w:sz w:val="24"/>
+          <w:szCs w:val="24"/>
+        </w:rPr>
+      </w:pPr>
+    </w:p>
+    <w:p>
+      <w:pPr>
+        <w:rPr>
+          <w:rFonts w:ascii="Tahoma" w:hAnsi="Tahoma" w:cs="Tahoma"/>
+          <w:sz w:val="24"/>
+          <w:szCs w:val="24"/>
+        </w:rPr>
+      </w:pPr>
+      <w:r>
+        <w:rPr>
+          <w:rFonts w:ascii="Tahoma" w:hAnsi="Tahoma" w:cs="Tahoma"/>
+          <w:sz w:val="24"/>
+          <w:szCs w:val="24"/>
+        </w:rPr>
+        <w:t>Inscription : I-&lt;pseudo&gt;-&lt;psw&gt;</w:t>
+      </w:r>
+    </w:p>
+    <w:p>
+      <w:pPr>
+        <w:rPr>
+          <w:rFonts w:ascii="Tahoma" w:hAnsi="Tahoma" w:cs="Tahoma"/>
+          <w:sz w:val="24"/>
+          <w:szCs w:val="24"/>
+        </w:rPr>
+      </w:pPr>
+      <w:r>
+        <w:rPr>
+          <w:rFonts w:ascii="Tahoma" w:hAnsi="Tahoma" w:cs="Tahoma"/>
+          <w:sz w:val="24"/>
+          <w:szCs w:val="24"/>
+        </w:rPr>
+        <w:tab/>
+        <w:t>Réponses : I-1(ok), I-0 (pseudo déjà pris)</w:t>
+      </w:r>
+    </w:p>
+    <w:p>
+      <w:pPr>
+        <w:rPr>
+          <w:rFonts w:ascii="Tahoma" w:hAnsi="Tahoma" w:cs="Tahoma"/>
+          <w:sz w:val="24"/>
+          <w:szCs w:val="24"/>
+        </w:rPr>
+      </w:pPr>
+    </w:p>
+    <w:p>
+      <w:pPr>
+        <w:rPr>
+          <w:rFonts w:ascii="Tahoma" w:hAnsi="Tahoma" w:cs="Tahoma"/>
+          <w:sz w:val="24"/>
+          <w:szCs w:val="24"/>
+        </w:rPr>
+      </w:pPr>
+      <w:r>
+        <w:rPr>
+          <w:rFonts w:ascii="Tahoma" w:hAnsi="Tahoma" w:cs="Tahoma"/>
+          <w:sz w:val="24"/>
+          <w:szCs w:val="24"/>
+        </w:rPr>
+        <w:t>Liste des parties : G</w:t>
+      </w:r>
+    </w:p>
+    <w:p>
+      <w:pPr>
+        <w:rPr>
+          <w:rFonts w:ascii="Tahoma" w:hAnsi="Tahoma" w:cs="Tahoma"/>
+          <w:sz w:val="24"/>
+          <w:szCs w:val="24"/>
+        </w:rPr>
+      </w:pPr>
+      <w:r>
+        <w:rPr>
+          <w:rFonts w:ascii="Tahoma" w:hAnsi="Tahoma" w:cs="Tahoma"/>
+          <w:sz w:val="24"/>
+          <w:szCs w:val="24"/>
+        </w:rPr>
+        <w:tab/>
+        <w:t xml:space="preserve">Réponses : </w:t>
+      </w:r>
+      <w:r>
+        <w:rPr>
+          <w:rFonts w:ascii="Tahoma" w:hAnsi="Tahoma" w:cs="Tahoma"/>
+          <w:sz w:val="24"/>
+          <w:szCs w:val="24"/>
+        </w:rPr>
+        <w:t>G-</w:t>
+      </w:r>
+      <w:r>
+        <w:rPr>
+          <w:rFonts w:ascii="Tahoma" w:hAnsi="Tahoma" w:cs="Tahoma"/>
+          <w:sz w:val="24"/>
+          <w:szCs w:val="24"/>
+        </w:rPr>
+        <w:t>&lt;nom&gt;</w:t>
+      </w:r>
+      <w:r>
+        <w:rPr>
+          <w:rFonts w:ascii="Tahoma" w:hAnsi="Tahoma" w:cs="Tahoma"/>
+          <w:sz w:val="24"/>
+          <w:szCs w:val="24"/>
+        </w:rPr>
+        <w:t>-</w:t>
+      </w:r>
+      <w:r>
+        <w:rPr>
+          <w:rFonts w:ascii="Tahoma" w:hAnsi="Tahoma" w:cs="Tahoma"/>
+          <w:sz w:val="24"/>
+          <w:szCs w:val="24"/>
+        </w:rPr>
+        <w:t>&lt;nb joueurs&gt;</w:t>
+      </w:r>
+      <w:r>
+        <w:rPr>
+          <w:rFonts w:ascii="Tahoma" w:hAnsi="Tahoma" w:cs="Tahoma"/>
+          <w:sz w:val="24"/>
+          <w:szCs w:val="24"/>
+        </w:rPr>
+        <w:t>-</w:t>
+      </w:r>
+      <w:r>
+        <w:rPr>
+          <w:rFonts w:ascii="Tahoma" w:hAnsi="Tahoma" w:cs="Tahoma"/>
+          <w:sz w:val="24"/>
+          <w:szCs w:val="24"/>
+        </w:rPr>
+        <w:t>&lt;nb spectateurs&gt;</w:t>
+      </w:r>
+      <w:r>
+        <w:rPr>
+          <w:rFonts w:ascii="Tahoma" w:hAnsi="Tahoma" w:cs="Tahoma"/>
+          <w:sz w:val="24"/>
+          <w:szCs w:val="24"/>
+        </w:rPr>
+        <w:t>-</w:t>
+      </w:r>
+      <w:r>
+        <w:rPr>
+          <w:rFonts w:ascii="Tahoma" w:hAnsi="Tahoma" w:cs="Tahoma"/>
+          <w:sz w:val="24"/>
+          <w:szCs w:val="24"/>
+        </w:rPr>
+        <w:t>&lt;IP&gt;</w:t>
+      </w:r>
+      <w:r>
+        <w:rPr>
+          <w:rFonts w:ascii="Tahoma" w:hAnsi="Tahoma" w:cs="Tahoma"/>
+          <w:sz w:val="24"/>
+          <w:szCs w:val="24"/>
+        </w:rPr>
+        <w:t>-</w:t>
+      </w:r>
+      <w:r>
+        <w:rPr>
+          <w:rFonts w:ascii="Tahoma" w:hAnsi="Tahoma" w:cs="Tahoma"/>
+          <w:sz w:val="24"/>
+          <w:szCs w:val="24"/>
+        </w:rPr>
+        <w:t>&lt;Port&gt;</w:t>
+      </w:r>
+    </w:p>
+    <w:p>
+      <w:pPr>
+        <w:rPr>
+          <w:rFonts w:ascii="Tahoma" w:hAnsi="Tahoma" w:cs="Tahoma"/>
+          <w:sz w:val="24"/>
+          <w:szCs w:val="24"/>
+        </w:rPr>
+      </w:pPr>
+    </w:p>
+    <w:p>
+      <w:pPr>
+        <w:rPr>
+          <w:rFonts w:ascii="Tahoma" w:hAnsi="Tahoma" w:cs="Tahoma"/>
+          <w:sz w:val="24"/>
+          <w:szCs w:val="24"/>
+        </w:rPr>
+      </w:pPr>
+      <w:r>
+        <w:rPr>
+          <w:rFonts w:ascii="Tahoma" w:hAnsi="Tahoma" w:cs="Tahoma"/>
+          <w:sz w:val="24"/>
+          <w:szCs w:val="24"/>
+        </w:rPr>
+        <w:t>Créer une partie :</w:t>
+      </w:r>
+      <w:r>
+        <w:rPr>
+          <w:rFonts w:ascii="Tahoma" w:hAnsi="Tahoma" w:cs="Tahoma"/>
+          <w:sz w:val="24"/>
+          <w:szCs w:val="24"/>
+        </w:rPr>
+        <w:t xml:space="preserve"> P-&lt;nom&gt;</w:t>
+      </w:r>
+    </w:p>
+    <w:p>
+      <w:pPr>
+        <w:rPr>
+          <w:rFonts w:ascii="Tahoma" w:hAnsi="Tahoma" w:cs="Tahoma"/>
+          <w:sz w:val="24"/>
+          <w:szCs w:val="24"/>
+        </w:rPr>
+      </w:pPr>
+      <w:r>
+        <w:rPr>
+          <w:rFonts w:ascii="Tahoma" w:hAnsi="Tahoma" w:cs="Tahoma"/>
+          <w:sz w:val="24"/>
+          <w:szCs w:val="24"/>
+        </w:rPr>
+        <w:tab/>
+        <w:t xml:space="preserve">Réponses : </w:t>
+      </w:r>
+      <w:r>
+        <w:rPr>
+          <w:rFonts w:ascii="Tahoma" w:hAnsi="Tahoma" w:cs="Tahoma"/>
+          <w:sz w:val="24"/>
+          <w:szCs w:val="24"/>
+        </w:rPr>
+        <w:t>P-</w:t>
+      </w:r>
+      <w:r>
+        <w:rPr>
+          <w:rFonts w:ascii="Tahoma" w:hAnsi="Tahoma" w:cs="Tahoma"/>
+          <w:sz w:val="24"/>
+          <w:szCs w:val="24"/>
+        </w:rPr>
+        <w:t>&lt;nom&gt;</w:t>
+      </w:r>
+    </w:p>
+    <w:p>
+      <w:pPr>
+        <w:rPr>
+          <w:rFonts w:ascii="Tahoma" w:hAnsi="Tahoma" w:cs="Tahoma"/>
+          <w:sz w:val="24"/>
+          <w:szCs w:val="24"/>
+        </w:rPr>
+      </w:pPr>
+    </w:p>
+    <w:p>
+      <w:pPr>
+        <w:rPr>
+          <w:rFonts w:ascii="Tahoma" w:hAnsi="Tahoma" w:cs="Tahoma"/>
+          <w:sz w:val="24"/>
+          <w:szCs w:val="24"/>
+        </w:rPr>
+      </w:pPr>
+      <w:r>
+        <w:rPr>
+          <w:rFonts w:ascii="Tahoma" w:hAnsi="Tahoma" w:cs="Tahoma"/>
+          <w:sz w:val="24"/>
+          <w:szCs w:val="24"/>
+        </w:rPr>
+        <w:t>Rejoindre une partie : le client se connecte au serveur et se connecte</w:t>
+      </w:r>
+    </w:p>
+    <w:p>
+      <w:pPr>
+        <w:rPr>
+          <w:rFonts w:ascii="Tahoma" w:hAnsi="Tahoma" w:cs="Tahoma"/>
+          <w:sz w:val="24"/>
+          <w:szCs w:val="24"/>
+        </w:rPr>
+      </w:pPr>
+    </w:p>
+    <w:p>
+      <w:pPr>
+        <w:rPr>
+          <w:rFonts w:ascii="Tahoma" w:hAnsi="Tahoma" w:cs="Tahoma"/>
+          <w:sz w:val="24"/>
+          <w:szCs w:val="24"/>
+        </w:rPr>
+      </w:pPr>
+      <w:r>
+        <w:rPr>
+          <w:rFonts w:ascii="Tahoma" w:hAnsi="Tahoma" w:cs="Tahoma"/>
+          <w:sz w:val="24"/>
+          <w:szCs w:val="24"/>
+        </w:rPr>
+        <w:t>Le serveur demande au joueur son pseudo : N</w:t>
+      </w:r>
+    </w:p>
+    <w:p>
+      <w:pPr>
+        <w:rPr>
+          <w:rFonts w:ascii="Tahoma" w:hAnsi="Tahoma" w:cs="Tahoma"/>
+          <w:sz w:val="24"/>
+          <w:szCs w:val="24"/>
+        </w:rPr>
+      </w:pPr>
+      <w:r>
+        <w:rPr>
+          <w:rFonts w:ascii="Tahoma" w:hAnsi="Tahoma" w:cs="Tahoma"/>
+          <w:sz w:val="24"/>
+          <w:szCs w:val="24"/>
+        </w:rPr>
+        <w:tab/>
+        <w:t>Réponse : N-&lt;pseudo&gt;</w:t>
+      </w:r>
+    </w:p>
+    <w:p>
+      <w:pPr>
+        <w:rPr>
+          <w:rFonts w:ascii="Tahoma" w:hAnsi="Tahoma" w:cs="Tahoma"/>
+          <w:sz w:val="24"/>
+          <w:szCs w:val="24"/>
+        </w:rPr>
+      </w:pPr>
+    </w:p>
+    <w:p>
+      <w:pPr>
+        <w:rPr>
+          <w:rFonts w:ascii="Tahoma" w:hAnsi="Tahoma" w:cs="Tahoma"/>
+          <w:sz w:val="24"/>
+          <w:szCs w:val="24"/>
+        </w:rPr>
+      </w:pPr>
+      <w:r>
+        <w:rPr>
+          <w:rFonts w:ascii="Tahoma" w:hAnsi="Tahoma" w:cs="Tahoma"/>
+          <w:sz w:val="24"/>
+          <w:szCs w:val="24"/>
+        </w:rPr>
+        <w:t>Nouveau joueur à rejoins : NJ-&lt;pseudo&gt;</w:t>
+      </w:r>
       <w:bookmarkStart w:id="0" w:name="_GoBack"/>
       <w:bookmarkEnd w:id="0"/>
     </w:p>
@@ -48,296 +431,6 @@
           <w:szCs w:val="24"/>
         </w:rPr>
       </w:pPr>
-      <w:r>
-        <w:rPr>
-          <w:rFonts w:ascii="Tahoma" w:hAnsi="Tahoma" w:cs="Tahoma"/>
-          <w:sz w:val="24"/>
-          <w:szCs w:val="24"/>
-        </w:rPr>
-        <w:t>Connection : C-&lt;pseudo&gt;-&lt;</w:t>
-      </w:r>
-      <w:proofErr w:type="spellStart"/>
-      <w:r>
-        <w:rPr>
-          <w:rFonts w:ascii="Tahoma" w:hAnsi="Tahoma" w:cs="Tahoma"/>
-          <w:sz w:val="24"/>
-          <w:szCs w:val="24"/>
-        </w:rPr>
-        <w:t>psw</w:t>
-      </w:r>
-      <w:proofErr w:type="spellEnd"/>
-      <w:r>
-        <w:rPr>
-          <w:rFonts w:ascii="Tahoma" w:hAnsi="Tahoma" w:cs="Tahoma"/>
-          <w:sz w:val="24"/>
-          <w:szCs w:val="24"/>
-        </w:rPr>
-        <w:t>&gt;</w:t>
-      </w:r>
-    </w:p>
-    <w:p>
-      <w:pPr>
-        <w:rPr>
-          <w:rFonts w:ascii="Tahoma" w:hAnsi="Tahoma" w:cs="Tahoma"/>
-          <w:sz w:val="24"/>
-          <w:szCs w:val="24"/>
-        </w:rPr>
-      </w:pPr>
-      <w:r>
-        <w:rPr>
-          <w:rFonts w:ascii="Tahoma" w:hAnsi="Tahoma" w:cs="Tahoma"/>
-          <w:sz w:val="24"/>
-          <w:szCs w:val="24"/>
-        </w:rPr>
-        <w:tab/>
-        <w:t>Réponses : C-1 (ok), C-0 (fail)</w:t>
-      </w:r>
-    </w:p>
-    <w:p>
-      <w:pPr>
-        <w:rPr>
-          <w:rFonts w:ascii="Tahoma" w:hAnsi="Tahoma" w:cs="Tahoma"/>
-          <w:sz w:val="24"/>
-          <w:szCs w:val="24"/>
-        </w:rPr>
-      </w:pPr>
-    </w:p>
-    <w:p>
-      <w:pPr>
-        <w:rPr>
-          <w:rFonts w:ascii="Tahoma" w:hAnsi="Tahoma" w:cs="Tahoma"/>
-          <w:sz w:val="24"/>
-          <w:szCs w:val="24"/>
-        </w:rPr>
-      </w:pPr>
-      <w:r>
-        <w:rPr>
-          <w:rFonts w:ascii="Tahoma" w:hAnsi="Tahoma" w:cs="Tahoma"/>
-          <w:sz w:val="24"/>
-          <w:szCs w:val="24"/>
-        </w:rPr>
-        <w:t>Inscription : I-&lt;pseudo&gt;-&lt;</w:t>
-      </w:r>
-      <w:proofErr w:type="spellStart"/>
-      <w:r>
-        <w:rPr>
-          <w:rFonts w:ascii="Tahoma" w:hAnsi="Tahoma" w:cs="Tahoma"/>
-          <w:sz w:val="24"/>
-          <w:szCs w:val="24"/>
-        </w:rPr>
-        <w:t>psw</w:t>
-      </w:r>
-      <w:proofErr w:type="spellEnd"/>
-      <w:r>
-        <w:rPr>
-          <w:rFonts w:ascii="Tahoma" w:hAnsi="Tahoma" w:cs="Tahoma"/>
-          <w:sz w:val="24"/>
-          <w:szCs w:val="24"/>
-        </w:rPr>
-        <w:t>&gt;</w:t>
-      </w:r>
-    </w:p>
-    <w:p>
-      <w:pPr>
-        <w:rPr>
-          <w:rFonts w:ascii="Tahoma" w:hAnsi="Tahoma" w:cs="Tahoma"/>
-          <w:sz w:val="24"/>
-          <w:szCs w:val="24"/>
-        </w:rPr>
-      </w:pPr>
-      <w:r>
-        <w:rPr>
-          <w:rFonts w:ascii="Tahoma" w:hAnsi="Tahoma" w:cs="Tahoma"/>
-          <w:sz w:val="24"/>
-          <w:szCs w:val="24"/>
-        </w:rPr>
-        <w:tab/>
-        <w:t>Réponses : I-1(ok), I-0 (pseudo déjà pris)</w:t>
-      </w:r>
-    </w:p>
-    <w:p>
-      <w:pPr>
-        <w:rPr>
-          <w:rFonts w:ascii="Tahoma" w:hAnsi="Tahoma" w:cs="Tahoma"/>
-          <w:sz w:val="24"/>
-          <w:szCs w:val="24"/>
-        </w:rPr>
-      </w:pPr>
-    </w:p>
-    <w:p>
-      <w:pPr>
-        <w:rPr>
-          <w:rFonts w:ascii="Tahoma" w:hAnsi="Tahoma" w:cs="Tahoma"/>
-          <w:sz w:val="24"/>
-          <w:szCs w:val="24"/>
-        </w:rPr>
-      </w:pPr>
-      <w:r>
-        <w:rPr>
-          <w:rFonts w:ascii="Tahoma" w:hAnsi="Tahoma" w:cs="Tahoma"/>
-          <w:sz w:val="24"/>
-          <w:szCs w:val="24"/>
-        </w:rPr>
-        <w:t>Liste des parties : G</w:t>
-      </w:r>
-    </w:p>
-    <w:p>
-      <w:pPr>
-        <w:rPr>
-          <w:rFonts w:ascii="Tahoma" w:hAnsi="Tahoma" w:cs="Tahoma"/>
-          <w:sz w:val="24"/>
-          <w:szCs w:val="24"/>
-        </w:rPr>
-      </w:pPr>
-      <w:r>
-        <w:rPr>
-          <w:rFonts w:ascii="Tahoma" w:hAnsi="Tahoma" w:cs="Tahoma"/>
-          <w:sz w:val="24"/>
-          <w:szCs w:val="24"/>
-        </w:rPr>
-        <w:tab/>
-        <w:t xml:space="preserve">Réponses : </w:t>
-      </w:r>
-      <w:r>
-        <w:rPr>
-          <w:rFonts w:ascii="Tahoma" w:hAnsi="Tahoma" w:cs="Tahoma"/>
-          <w:sz w:val="24"/>
-          <w:szCs w:val="24"/>
-        </w:rPr>
-        <w:t>G-</w:t>
-      </w:r>
-      <w:r>
-        <w:rPr>
-          <w:rFonts w:ascii="Tahoma" w:hAnsi="Tahoma" w:cs="Tahoma"/>
-          <w:sz w:val="24"/>
-          <w:szCs w:val="24"/>
-        </w:rPr>
-        <w:t>&lt;nom&gt;</w:t>
-      </w:r>
-      <w:r>
-        <w:rPr>
-          <w:rFonts w:ascii="Tahoma" w:hAnsi="Tahoma" w:cs="Tahoma"/>
-          <w:sz w:val="24"/>
-          <w:szCs w:val="24"/>
-        </w:rPr>
-        <w:t>-</w:t>
-      </w:r>
-      <w:r>
-        <w:rPr>
-          <w:rFonts w:ascii="Tahoma" w:hAnsi="Tahoma" w:cs="Tahoma"/>
-          <w:sz w:val="24"/>
-          <w:szCs w:val="24"/>
-        </w:rPr>
-        <w:t>&lt;nb joueurs&gt;</w:t>
-      </w:r>
-      <w:r>
-        <w:rPr>
-          <w:rFonts w:ascii="Tahoma" w:hAnsi="Tahoma" w:cs="Tahoma"/>
-          <w:sz w:val="24"/>
-          <w:szCs w:val="24"/>
-        </w:rPr>
-        <w:t>-</w:t>
-      </w:r>
-      <w:r>
-        <w:rPr>
-          <w:rFonts w:ascii="Tahoma" w:hAnsi="Tahoma" w:cs="Tahoma"/>
-          <w:sz w:val="24"/>
-          <w:szCs w:val="24"/>
-        </w:rPr>
-        <w:t>&lt;nb spectateurs&gt;</w:t>
-      </w:r>
-      <w:r>
-        <w:rPr>
-          <w:rFonts w:ascii="Tahoma" w:hAnsi="Tahoma" w:cs="Tahoma"/>
-          <w:sz w:val="24"/>
-          <w:szCs w:val="24"/>
-        </w:rPr>
-        <w:t>-</w:t>
-      </w:r>
-      <w:r>
-        <w:rPr>
-          <w:rFonts w:ascii="Tahoma" w:hAnsi="Tahoma" w:cs="Tahoma"/>
-          <w:sz w:val="24"/>
-          <w:szCs w:val="24"/>
-        </w:rPr>
-        <w:t>&lt;IP&gt;</w:t>
-      </w:r>
-      <w:r>
-        <w:rPr>
-          <w:rFonts w:ascii="Tahoma" w:hAnsi="Tahoma" w:cs="Tahoma"/>
-          <w:sz w:val="24"/>
-          <w:szCs w:val="24"/>
-        </w:rPr>
-        <w:t>-</w:t>
-      </w:r>
-      <w:r>
-        <w:rPr>
-          <w:rFonts w:ascii="Tahoma" w:hAnsi="Tahoma" w:cs="Tahoma"/>
-          <w:sz w:val="24"/>
-          <w:szCs w:val="24"/>
-        </w:rPr>
-        <w:t>&lt;Port&gt;</w:t>
-      </w:r>
-    </w:p>
-    <w:p>
-      <w:pPr>
-        <w:rPr>
-          <w:rFonts w:ascii="Tahoma" w:hAnsi="Tahoma" w:cs="Tahoma"/>
-          <w:sz w:val="24"/>
-          <w:szCs w:val="24"/>
-        </w:rPr>
-      </w:pPr>
-    </w:p>
-    <w:p>
-      <w:pPr>
-        <w:rPr>
-          <w:rFonts w:ascii="Tahoma" w:hAnsi="Tahoma" w:cs="Tahoma"/>
-          <w:sz w:val="24"/>
-          <w:szCs w:val="24"/>
-        </w:rPr>
-      </w:pPr>
-      <w:r>
-        <w:rPr>
-          <w:rFonts w:ascii="Tahoma" w:hAnsi="Tahoma" w:cs="Tahoma"/>
-          <w:sz w:val="24"/>
-          <w:szCs w:val="24"/>
-        </w:rPr>
-        <w:t>Créer une partie :</w:t>
-      </w:r>
-    </w:p>
-    <w:p>
-      <w:pPr>
-        <w:rPr>
-          <w:rFonts w:ascii="Tahoma" w:hAnsi="Tahoma" w:cs="Tahoma"/>
-          <w:sz w:val="24"/>
-          <w:szCs w:val="24"/>
-        </w:rPr>
-      </w:pPr>
-      <w:r>
-        <w:rPr>
-          <w:rFonts w:ascii="Tahoma" w:hAnsi="Tahoma" w:cs="Tahoma"/>
-          <w:sz w:val="24"/>
-          <w:szCs w:val="24"/>
-        </w:rPr>
-        <w:tab/>
-        <w:t xml:space="preserve">Réponses : </w:t>
-      </w:r>
-      <w:r>
-        <w:rPr>
-          <w:rFonts w:ascii="Tahoma" w:hAnsi="Tahoma" w:cs="Tahoma"/>
-          <w:sz w:val="24"/>
-          <w:szCs w:val="24"/>
-        </w:rPr>
-        <w:t>P-</w:t>
-      </w:r>
-      <w:r>
-        <w:rPr>
-          <w:rFonts w:ascii="Tahoma" w:hAnsi="Tahoma" w:cs="Tahoma"/>
-          <w:sz w:val="24"/>
-          <w:szCs w:val="24"/>
-        </w:rPr>
-        <w:t>&lt;nom&gt;</w:t>
-      </w:r>
     </w:p>
     <w:sectPr>
       <w:pgSz w:w="11906" w:h="16838"/>

</xml_diff>

<commit_message>
Adding chat with fancy colors for client
</commit_message>
<xml_diff>
--- a/La roue de la fortune protocol.docx
+++ b/La roue de la fortune protocol.docx
@@ -419,6 +419,50 @@
           <w:szCs w:val="24"/>
         </w:rPr>
         <w:t>Nouveau joueur à rejoins : NJ-&lt;pseudo&gt;</w:t>
+      </w:r>
+    </w:p>
+    <w:p>
+      <w:pPr>
+        <w:rPr>
+          <w:rFonts w:ascii="Tahoma" w:hAnsi="Tahoma" w:cs="Tahoma"/>
+          <w:sz w:val="24"/>
+          <w:szCs w:val="24"/>
+        </w:rPr>
+      </w:pPr>
+    </w:p>
+    <w:p>
+      <w:pPr>
+        <w:rPr>
+          <w:rFonts w:ascii="Tahoma" w:hAnsi="Tahoma" w:cs="Tahoma"/>
+          <w:sz w:val="24"/>
+          <w:szCs w:val="24"/>
+        </w:rPr>
+      </w:pPr>
+      <w:r>
+        <w:rPr>
+          <w:rFonts w:ascii="Tahoma" w:hAnsi="Tahoma" w:cs="Tahoma"/>
+          <w:sz w:val="24"/>
+          <w:szCs w:val="24"/>
+        </w:rPr>
+        <w:t>Chat : T-&lt;pseudo&gt;-message</w:t>
+      </w:r>
+    </w:p>
+    <w:p>
+      <w:pPr>
+        <w:rPr>
+          <w:rFonts w:ascii="Tahoma" w:hAnsi="Tahoma" w:cs="Tahoma"/>
+          <w:sz w:val="24"/>
+          <w:szCs w:val="24"/>
+        </w:rPr>
+      </w:pPr>
+      <w:r>
+        <w:rPr>
+          <w:rFonts w:ascii="Tahoma" w:hAnsi="Tahoma" w:cs="Tahoma"/>
+          <w:sz w:val="24"/>
+          <w:szCs w:val="24"/>
+        </w:rPr>
+        <w:tab/>
+        <w:t>Broadcasté à tout les joueurs de la partie (y compris le sender)</w:t>
       </w:r>
       <w:bookmarkStart w:id="0" w:name="_GoBack"/>
       <w:bookmarkEnd w:id="0"/>

</xml_diff>

<commit_message>
adding quick enigma send
</commit_message>
<xml_diff>
--- a/La roue de la fortune protocol.docx
+++ b/La roue de la fortune protocol.docx
@@ -464,17 +464,85 @@
         <w:tab/>
         <w:t>Broadcasté à tout les joueurs de la partie (y compris le sender)</w:t>
       </w:r>
+    </w:p>
+    <w:p>
+      <w:pPr>
+        <w:rPr>
+          <w:rFonts w:ascii="Tahoma" w:hAnsi="Tahoma" w:cs="Tahoma"/>
+          <w:sz w:val="24"/>
+          <w:szCs w:val="24"/>
+        </w:rPr>
+      </w:pPr>
+      <w:r>
+        <w:rPr>
+          <w:rFonts w:ascii="Tahoma" w:hAnsi="Tahoma" w:cs="Tahoma"/>
+          <w:sz w:val="24"/>
+          <w:szCs w:val="24"/>
+        </w:rPr>
+        <w:t>Enigme rapide : Q-&lt;phrase&gt;</w:t>
+      </w:r>
+    </w:p>
+    <w:p>
+      <w:pPr>
+        <w:rPr>
+          <w:rFonts w:ascii="Tahoma" w:hAnsi="Tahoma" w:cs="Tahoma"/>
+          <w:sz w:val="24"/>
+          <w:szCs w:val="24"/>
+        </w:rPr>
+      </w:pPr>
+    </w:p>
+    <w:p>
+      <w:pPr>
+        <w:rPr>
+          <w:rFonts w:ascii="Tahoma" w:hAnsi="Tahoma" w:cs="Tahoma"/>
+          <w:sz w:val="24"/>
+          <w:szCs w:val="24"/>
+        </w:rPr>
+      </w:pPr>
+      <w:r>
+        <w:rPr>
+          <w:rFonts w:ascii="Tahoma" w:hAnsi="Tahoma" w:cs="Tahoma"/>
+          <w:sz w:val="24"/>
+          <w:szCs w:val="24"/>
+        </w:rPr>
+        <w:t>Envoi d’un char : W-&lt;char&gt;-&lt;position&gt;</w:t>
+      </w:r>
+    </w:p>
+    <w:p>
+      <w:pPr>
+        <w:rPr>
+          <w:rFonts w:ascii="Tahoma" w:hAnsi="Tahoma" w:cs="Tahoma"/>
+          <w:sz w:val="24"/>
+          <w:szCs w:val="24"/>
+        </w:rPr>
+      </w:pPr>
+    </w:p>
+    <w:p>
+      <w:pPr>
+        <w:rPr>
+          <w:rFonts w:ascii="Tahoma" w:hAnsi="Tahoma" w:cs="Tahoma"/>
+          <w:sz w:val="24"/>
+          <w:szCs w:val="24"/>
+        </w:rPr>
+      </w:pPr>
+      <w:r>
+        <w:rPr>
+          <w:rFonts w:ascii="Tahoma" w:hAnsi="Tahoma" w:cs="Tahoma"/>
+          <w:sz w:val="24"/>
+          <w:szCs w:val="24"/>
+        </w:rPr>
+        <w:t xml:space="preserve">Gagnant de la question : </w:t>
+      </w:r>
+      <w:r>
+        <w:rPr>
+          <w:rFonts w:ascii="Tahoma" w:hAnsi="Tahoma" w:cs="Tahoma"/>
+          <w:sz w:val="24"/>
+          <w:szCs w:val="24"/>
+        </w:rPr>
+        <w:t>j-&lt;id&gt;</w:t>
+      </w:r>
       <w:bookmarkStart w:id="0" w:name="_GoBack"/>
       <w:bookmarkEnd w:id="0"/>
-    </w:p>
-    <w:p>
-      <w:pPr>
-        <w:rPr>
-          <w:rFonts w:ascii="Tahoma" w:hAnsi="Tahoma" w:cs="Tahoma"/>
-          <w:sz w:val="24"/>
-          <w:szCs w:val="24"/>
-        </w:rPr>
-      </w:pPr>
     </w:p>
     <w:sectPr>
       <w:pgSz w:w="11906" w:h="16838"/>

</xml_diff>

<commit_message>
adding protocols for game and update client UX
</commit_message>
<xml_diff>
--- a/La roue de la fortune protocol.docx
+++ b/La roue de la fortune protocol.docx
@@ -540,6 +540,90 @@
           <w:szCs w:val="24"/>
         </w:rPr>
         <w:t>j-&lt;id&gt;</w:t>
+      </w:r>
+    </w:p>
+    <w:p>
+      <w:pPr>
+        <w:rPr>
+          <w:rFonts w:ascii="Tahoma" w:hAnsi="Tahoma" w:cs="Tahoma"/>
+          <w:sz w:val="24"/>
+          <w:szCs w:val="24"/>
+        </w:rPr>
+      </w:pPr>
+      <w:r>
+        <w:rPr>
+          <w:rFonts w:ascii="Tahoma" w:hAnsi="Tahoma" w:cs="Tahoma"/>
+          <w:sz w:val="24"/>
+          <w:szCs w:val="24"/>
+        </w:rPr>
+        <w:t xml:space="preserve">Boolean can play : </w:t>
+      </w:r>
+      <w:r>
+        <w:rPr>
+          <w:rFonts w:ascii="Tahoma" w:hAnsi="Tahoma" w:cs="Tahoma"/>
+          <w:sz w:val="24"/>
+          <w:szCs w:val="24"/>
+        </w:rPr>
+        <w:t>b</w:t>
+      </w:r>
+      <w:r>
+        <w:rPr>
+          <w:rFonts w:ascii="Tahoma" w:hAnsi="Tahoma" w:cs="Tahoma"/>
+          <w:sz w:val="24"/>
+          <w:szCs w:val="24"/>
+        </w:rPr>
+        <w:t xml:space="preserve">-&lt;1&gt; ou </w:t>
+      </w:r>
+      <w:r>
+        <w:rPr>
+          <w:rFonts w:ascii="Tahoma" w:hAnsi="Tahoma" w:cs="Tahoma"/>
+          <w:sz w:val="24"/>
+          <w:szCs w:val="24"/>
+        </w:rPr>
+        <w:t>b</w:t>
+      </w:r>
+      <w:r>
+        <w:rPr>
+          <w:rFonts w:ascii="Tahoma" w:hAnsi="Tahoma" w:cs="Tahoma"/>
+          <w:sz w:val="24"/>
+          <w:szCs w:val="24"/>
+        </w:rPr>
+        <w:t>-&lt;0&gt;</w:t>
+      </w:r>
+    </w:p>
+    <w:p>
+      <w:pPr>
+        <w:rPr>
+          <w:rFonts w:ascii="Tahoma" w:hAnsi="Tahoma" w:cs="Tahoma"/>
+          <w:sz w:val="24"/>
+          <w:szCs w:val="24"/>
+        </w:rPr>
+      </w:pPr>
+      <w:r>
+        <w:rPr>
+          <w:rFonts w:ascii="Tahoma" w:hAnsi="Tahoma" w:cs="Tahoma"/>
+          <w:sz w:val="24"/>
+          <w:szCs w:val="24"/>
+        </w:rPr>
+        <w:lastRenderedPageBreak/>
+        <w:t>Mauvaise réponse : M</w:t>
+      </w:r>
+    </w:p>
+    <w:p>
+      <w:pPr>
+        <w:rPr>
+          <w:rFonts w:ascii="Tahoma" w:hAnsi="Tahoma" w:cs="Tahoma"/>
+          <w:sz w:val="24"/>
+          <w:szCs w:val="24"/>
+        </w:rPr>
+      </w:pPr>
+      <w:r>
+        <w:rPr>
+          <w:rFonts w:ascii="Tahoma" w:hAnsi="Tahoma" w:cs="Tahoma"/>
+          <w:sz w:val="24"/>
+          <w:szCs w:val="24"/>
+        </w:rPr>
+        <w:t>Afficher la phrase secrete : F</w:t>
       </w:r>
       <w:bookmarkStart w:id="0" w:name="_GoBack"/>
       <w:bookmarkEnd w:id="0"/>

</xml_diff>

<commit_message>
Adding wheel with protocol and animation
</commit_message>
<xml_diff>
--- a/La roue de la fortune protocol.docx
+++ b/La roue de la fortune protocol.docx
@@ -52,7 +52,25 @@
           <w:sz w:val="24"/>
           <w:szCs w:val="24"/>
         </w:rPr>
-        <w:t>Connection : C-&lt;pseudo&gt;-&lt;psw&gt;</w:t>
+        <w:t>Connection : C-&lt;pseudo&gt;-&lt;</w:t>
+      </w:r>
+      <w:proofErr w:type="spellStart"/>
+      <w:r>
+        <w:rPr>
+          <w:rFonts w:ascii="Tahoma" w:hAnsi="Tahoma" w:cs="Tahoma"/>
+          <w:sz w:val="24"/>
+          <w:szCs w:val="24"/>
+        </w:rPr>
+        <w:t>psw</w:t>
+      </w:r>
+      <w:proofErr w:type="spellEnd"/>
+      <w:r>
+        <w:rPr>
+          <w:rFonts w:ascii="Tahoma" w:hAnsi="Tahoma" w:cs="Tahoma"/>
+          <w:sz w:val="24"/>
+          <w:szCs w:val="24"/>
+        </w:rPr>
+        <w:t>&gt;</w:t>
       </w:r>
     </w:p>
     <w:p>
@@ -112,7 +130,25 @@
           <w:sz w:val="24"/>
           <w:szCs w:val="24"/>
         </w:rPr>
-        <w:t>Inscription : I-&lt;pseudo&gt;-&lt;psw&gt;</w:t>
+        <w:t>Inscription : I-&lt;pseudo&gt;-&lt;</w:t>
+      </w:r>
+      <w:proofErr w:type="spellStart"/>
+      <w:r>
+        <w:rPr>
+          <w:rFonts w:ascii="Tahoma" w:hAnsi="Tahoma" w:cs="Tahoma"/>
+          <w:sz w:val="24"/>
+          <w:szCs w:val="24"/>
+        </w:rPr>
+        <w:t>psw</w:t>
+      </w:r>
+      <w:proofErr w:type="spellEnd"/>
+      <w:r>
+        <w:rPr>
+          <w:rFonts w:ascii="Tahoma" w:hAnsi="Tahoma" w:cs="Tahoma"/>
+          <w:sz w:val="24"/>
+          <w:szCs w:val="24"/>
+        </w:rPr>
+        <w:t>&gt;</w:t>
       </w:r>
     </w:p>
     <w:p>
@@ -462,7 +498,43 @@
           <w:szCs w:val="24"/>
         </w:rPr>
         <w:tab/>
-        <w:t>Broadcasté à tout les joueurs de la partie (y compris le sender)</w:t>
+        <w:t xml:space="preserve">Broadcasté à </w:t>
+      </w:r>
+      <w:proofErr w:type="spellStart"/>
+      <w:r>
+        <w:rPr>
+          <w:rFonts w:ascii="Tahoma" w:hAnsi="Tahoma" w:cs="Tahoma"/>
+          <w:sz w:val="24"/>
+          <w:szCs w:val="24"/>
+        </w:rPr>
+        <w:t>tout</w:t>
+      </w:r>
+      <w:proofErr w:type="spellEnd"/>
+      <w:r>
+        <w:rPr>
+          <w:rFonts w:ascii="Tahoma" w:hAnsi="Tahoma" w:cs="Tahoma"/>
+          <w:sz w:val="24"/>
+          <w:szCs w:val="24"/>
+        </w:rPr>
+        <w:t xml:space="preserve"> les joueurs de la partie (y compris le </w:t>
+      </w:r>
+      <w:proofErr w:type="spellStart"/>
+      <w:r>
+        <w:rPr>
+          <w:rFonts w:ascii="Tahoma" w:hAnsi="Tahoma" w:cs="Tahoma"/>
+          <w:sz w:val="24"/>
+          <w:szCs w:val="24"/>
+        </w:rPr>
+        <w:t>sender</w:t>
+      </w:r>
+      <w:proofErr w:type="spellEnd"/>
+      <w:r>
+        <w:rPr>
+          <w:rFonts w:ascii="Tahoma" w:hAnsi="Tahoma" w:cs="Tahoma"/>
+          <w:sz w:val="24"/>
+          <w:szCs w:val="24"/>
+        </w:rPr>
+        <w:t>)</w:t>
       </w:r>
     </w:p>
     <w:p>
@@ -556,7 +628,25 @@
           <w:sz w:val="24"/>
           <w:szCs w:val="24"/>
         </w:rPr>
-        <w:t xml:space="preserve">Boolean can play : </w:t>
+        <w:t xml:space="preserve">Boolean can </w:t>
+      </w:r>
+      <w:proofErr w:type="spellStart"/>
+      <w:r>
+        <w:rPr>
+          <w:rFonts w:ascii="Tahoma" w:hAnsi="Tahoma" w:cs="Tahoma"/>
+          <w:sz w:val="24"/>
+          <w:szCs w:val="24"/>
+        </w:rPr>
+        <w:t>play</w:t>
+      </w:r>
+      <w:proofErr w:type="spellEnd"/>
+      <w:r>
+        <w:rPr>
+          <w:rFonts w:ascii="Tahoma" w:hAnsi="Tahoma" w:cs="Tahoma"/>
+          <w:sz w:val="24"/>
+          <w:szCs w:val="24"/>
+        </w:rPr>
+        <w:t xml:space="preserve"> : </w:t>
       </w:r>
       <w:r>
         <w:rPr>
@@ -623,10 +713,97 @@
           <w:sz w:val="24"/>
           <w:szCs w:val="24"/>
         </w:rPr>
-        <w:t>Afficher la phrase secrete : F</w:t>
+        <w:t xml:space="preserve">Afficher la phrase </w:t>
+      </w:r>
+      <w:proofErr w:type="spellStart"/>
+      <w:r>
+        <w:rPr>
+          <w:rFonts w:ascii="Tahoma" w:hAnsi="Tahoma" w:cs="Tahoma"/>
+          <w:sz w:val="24"/>
+          <w:szCs w:val="24"/>
+        </w:rPr>
+        <w:t>secrete</w:t>
+      </w:r>
+      <w:proofErr w:type="spellEnd"/>
+      <w:r>
+        <w:rPr>
+          <w:rFonts w:ascii="Tahoma" w:hAnsi="Tahoma" w:cs="Tahoma"/>
+          <w:sz w:val="24"/>
+          <w:szCs w:val="24"/>
+        </w:rPr>
+        <w:t> : F</w:t>
+      </w:r>
+    </w:p>
+    <w:p>
+      <w:pPr>
+        <w:rPr>
+          <w:rFonts w:ascii="Tahoma" w:hAnsi="Tahoma" w:cs="Tahoma"/>
+          <w:sz w:val="24"/>
+          <w:szCs w:val="24"/>
+        </w:rPr>
+      </w:pPr>
+      <w:r>
+        <w:rPr>
+          <w:rFonts w:ascii="Tahoma" w:hAnsi="Tahoma" w:cs="Tahoma"/>
+          <w:sz w:val="24"/>
+          <w:szCs w:val="24"/>
+        </w:rPr>
+        <w:t>Faire tourner la roue :</w:t>
+      </w:r>
+    </w:p>
+    <w:p>
+      <w:pPr>
+        <w:ind w:firstLine="708"/>
+        <w:rPr>
+          <w:rFonts w:ascii="Tahoma" w:hAnsi="Tahoma" w:cs="Tahoma"/>
+          <w:sz w:val="24"/>
+          <w:szCs w:val="24"/>
+        </w:rPr>
+      </w:pPr>
+      <w:r>
+        <w:rPr>
+          <w:rFonts w:ascii="Tahoma" w:hAnsi="Tahoma" w:cs="Tahoma"/>
+          <w:sz w:val="24"/>
+          <w:szCs w:val="24"/>
+        </w:rPr>
+        <w:t>Client : S</w:t>
+      </w:r>
+    </w:p>
+    <w:p>
+      <w:pPr>
+        <w:ind w:firstLine="708"/>
+        <w:rPr>
+          <w:rFonts w:ascii="Tahoma" w:hAnsi="Tahoma" w:cs="Tahoma"/>
+          <w:sz w:val="24"/>
+          <w:szCs w:val="24"/>
+        </w:rPr>
+      </w:pPr>
+      <w:r>
+        <w:rPr>
+          <w:rFonts w:ascii="Tahoma" w:hAnsi="Tahoma" w:cs="Tahoma"/>
+          <w:sz w:val="24"/>
+          <w:szCs w:val="24"/>
+        </w:rPr>
+        <w:t xml:space="preserve">Serveur (réponse broadcasté) </w:t>
       </w:r>
       <w:bookmarkStart w:id="0" w:name="_GoBack"/>
       <w:bookmarkEnd w:id="0"/>
+      <w:r>
+        <w:rPr>
+          <w:rFonts w:ascii="Tahoma" w:hAnsi="Tahoma" w:cs="Tahoma"/>
+          <w:sz w:val="24"/>
+          <w:szCs w:val="24"/>
+        </w:rPr>
+        <w:t>:</w:t>
+      </w:r>
+      <w:r>
+        <w:rPr>
+          <w:rFonts w:ascii="Tahoma" w:hAnsi="Tahoma" w:cs="Tahoma"/>
+          <w:sz w:val="24"/>
+          <w:szCs w:val="24"/>
+        </w:rPr>
+        <w:t xml:space="preserve"> S-&lt;value&gt; (value étant en degrés)</w:t>
+      </w:r>
     </w:p>
     <w:sectPr>
       <w:pgSz w:w="11906" w:h="16838"/>

</xml_diff>

<commit_message>
fix and adding wait for player to spin
</commit_message>
<xml_diff>
--- a/La roue de la fortune protocol.docx
+++ b/La roue de la fortune protocol.docx
@@ -52,25 +52,7 @@
           <w:sz w:val="24"/>
           <w:szCs w:val="24"/>
         </w:rPr>
-        <w:t>Connection : C-&lt;pseudo&gt;-&lt;</w:t>
-      </w:r>
-      <w:proofErr w:type="spellStart"/>
-      <w:r>
-        <w:rPr>
-          <w:rFonts w:ascii="Tahoma" w:hAnsi="Tahoma" w:cs="Tahoma"/>
-          <w:sz w:val="24"/>
-          <w:szCs w:val="24"/>
-        </w:rPr>
-        <w:t>psw</w:t>
-      </w:r>
-      <w:proofErr w:type="spellEnd"/>
-      <w:r>
-        <w:rPr>
-          <w:rFonts w:ascii="Tahoma" w:hAnsi="Tahoma" w:cs="Tahoma"/>
-          <w:sz w:val="24"/>
-          <w:szCs w:val="24"/>
-        </w:rPr>
-        <w:t>&gt;</w:t>
+        <w:t>Connection : C-&lt;pseudo&gt;-&lt;psw&gt;</w:t>
       </w:r>
     </w:p>
     <w:p>
@@ -130,25 +112,7 @@
           <w:sz w:val="24"/>
           <w:szCs w:val="24"/>
         </w:rPr>
-        <w:t>Inscription : I-&lt;pseudo&gt;-&lt;</w:t>
-      </w:r>
-      <w:proofErr w:type="spellStart"/>
-      <w:r>
-        <w:rPr>
-          <w:rFonts w:ascii="Tahoma" w:hAnsi="Tahoma" w:cs="Tahoma"/>
-          <w:sz w:val="24"/>
-          <w:szCs w:val="24"/>
-        </w:rPr>
-        <w:t>psw</w:t>
-      </w:r>
-      <w:proofErr w:type="spellEnd"/>
-      <w:r>
-        <w:rPr>
-          <w:rFonts w:ascii="Tahoma" w:hAnsi="Tahoma" w:cs="Tahoma"/>
-          <w:sz w:val="24"/>
-          <w:szCs w:val="24"/>
-        </w:rPr>
-        <w:t>&gt;</w:t>
+        <w:t>Inscription : I-&lt;pseudo&gt;-&lt;psw&gt;</w:t>
       </w:r>
     </w:p>
     <w:p>
@@ -498,43 +462,7 @@
           <w:szCs w:val="24"/>
         </w:rPr>
         <w:tab/>
-        <w:t xml:space="preserve">Broadcasté à </w:t>
-      </w:r>
-      <w:proofErr w:type="spellStart"/>
-      <w:r>
-        <w:rPr>
-          <w:rFonts w:ascii="Tahoma" w:hAnsi="Tahoma" w:cs="Tahoma"/>
-          <w:sz w:val="24"/>
-          <w:szCs w:val="24"/>
-        </w:rPr>
-        <w:t>tout</w:t>
-      </w:r>
-      <w:proofErr w:type="spellEnd"/>
-      <w:r>
-        <w:rPr>
-          <w:rFonts w:ascii="Tahoma" w:hAnsi="Tahoma" w:cs="Tahoma"/>
-          <w:sz w:val="24"/>
-          <w:szCs w:val="24"/>
-        </w:rPr>
-        <w:t xml:space="preserve"> les joueurs de la partie (y compris le </w:t>
-      </w:r>
-      <w:proofErr w:type="spellStart"/>
-      <w:r>
-        <w:rPr>
-          <w:rFonts w:ascii="Tahoma" w:hAnsi="Tahoma" w:cs="Tahoma"/>
-          <w:sz w:val="24"/>
-          <w:szCs w:val="24"/>
-        </w:rPr>
-        <w:t>sender</w:t>
-      </w:r>
-      <w:proofErr w:type="spellEnd"/>
-      <w:r>
-        <w:rPr>
-          <w:rFonts w:ascii="Tahoma" w:hAnsi="Tahoma" w:cs="Tahoma"/>
-          <w:sz w:val="24"/>
-          <w:szCs w:val="24"/>
-        </w:rPr>
-        <w:t>)</w:t>
+        <w:t>Broadcasté à tout les joueurs de la partie (y compris le sender)</w:t>
       </w:r>
     </w:p>
     <w:p>
@@ -562,6 +490,23 @@
           <w:szCs w:val="24"/>
         </w:rPr>
       </w:pPr>
+      <w:r>
+        <w:rPr>
+          <w:rFonts w:ascii="Tahoma" w:hAnsi="Tahoma" w:cs="Tahoma"/>
+          <w:sz w:val="24"/>
+          <w:szCs w:val="24"/>
+        </w:rPr>
+        <w:t>Enigme normale : R-&lt;phrase&gt;</w:t>
+      </w:r>
+    </w:p>
+    <w:p>
+      <w:pPr>
+        <w:rPr>
+          <w:rFonts w:ascii="Tahoma" w:hAnsi="Tahoma" w:cs="Tahoma"/>
+          <w:sz w:val="24"/>
+          <w:szCs w:val="24"/>
+        </w:rPr>
+      </w:pPr>
     </w:p>
     <w:p>
       <w:pPr>
@@ -628,25 +573,8 @@
           <w:sz w:val="24"/>
           <w:szCs w:val="24"/>
         </w:rPr>
-        <w:t xml:space="preserve">Boolean can </w:t>
-      </w:r>
-      <w:proofErr w:type="spellStart"/>
-      <w:r>
-        <w:rPr>
-          <w:rFonts w:ascii="Tahoma" w:hAnsi="Tahoma" w:cs="Tahoma"/>
-          <w:sz w:val="24"/>
-          <w:szCs w:val="24"/>
-        </w:rPr>
-        <w:t>play</w:t>
-      </w:r>
-      <w:proofErr w:type="spellEnd"/>
-      <w:r>
-        <w:rPr>
-          <w:rFonts w:ascii="Tahoma" w:hAnsi="Tahoma" w:cs="Tahoma"/>
-          <w:sz w:val="24"/>
-          <w:szCs w:val="24"/>
-        </w:rPr>
-        <w:t xml:space="preserve"> : </w:t>
+        <w:lastRenderedPageBreak/>
+        <w:t xml:space="preserve">Boolean can play : </w:t>
       </w:r>
       <w:r>
         <w:rPr>
@@ -695,7 +623,6 @@
           <w:sz w:val="24"/>
           <w:szCs w:val="24"/>
         </w:rPr>
-        <w:lastRenderedPageBreak/>
         <w:t>Mauvaise réponse : M</w:t>
       </w:r>
     </w:p>
@@ -713,25 +640,7 @@
           <w:sz w:val="24"/>
           <w:szCs w:val="24"/>
         </w:rPr>
-        <w:t xml:space="preserve">Afficher la phrase </w:t>
-      </w:r>
-      <w:proofErr w:type="spellStart"/>
-      <w:r>
-        <w:rPr>
-          <w:rFonts w:ascii="Tahoma" w:hAnsi="Tahoma" w:cs="Tahoma"/>
-          <w:sz w:val="24"/>
-          <w:szCs w:val="24"/>
-        </w:rPr>
-        <w:t>secrete</w:t>
-      </w:r>
-      <w:proofErr w:type="spellEnd"/>
-      <w:r>
-        <w:rPr>
-          <w:rFonts w:ascii="Tahoma" w:hAnsi="Tahoma" w:cs="Tahoma"/>
-          <w:sz w:val="24"/>
-          <w:szCs w:val="24"/>
-        </w:rPr>
-        <w:t> : F</w:t>
+        <w:t>Afficher la phrase secrete : F</w:t>
       </w:r>
     </w:p>
     <w:p>
@@ -784,26 +693,61 @@
           <w:sz w:val="24"/>
           <w:szCs w:val="24"/>
         </w:rPr>
-        <w:t xml:space="preserve">Serveur (réponse broadcasté) </w:t>
+        <w:t>Serveur (réponse broadcasté) :</w:t>
+      </w:r>
+      <w:r>
+        <w:rPr>
+          <w:rFonts w:ascii="Tahoma" w:hAnsi="Tahoma" w:cs="Tahoma"/>
+          <w:sz w:val="24"/>
+          <w:szCs w:val="24"/>
+        </w:rPr>
+        <w:t xml:space="preserve"> S-&lt;value&gt; (value étant en degrés)</w:t>
+      </w:r>
+    </w:p>
+    <w:p>
+      <w:pPr>
+        <w:rPr>
+          <w:rFonts w:ascii="Tahoma" w:hAnsi="Tahoma" w:cs="Tahoma"/>
+          <w:sz w:val="24"/>
+          <w:szCs w:val="24"/>
+        </w:rPr>
+      </w:pPr>
+    </w:p>
+    <w:p>
+      <w:pPr>
+        <w:rPr>
+          <w:rFonts w:ascii="Tahoma" w:hAnsi="Tahoma" w:cs="Tahoma"/>
+          <w:sz w:val="24"/>
+          <w:szCs w:val="24"/>
+        </w:rPr>
+      </w:pPr>
+      <w:r>
+        <w:rPr>
+          <w:rFonts w:ascii="Tahoma" w:hAnsi="Tahoma" w:cs="Tahoma"/>
+          <w:sz w:val="24"/>
+          <w:szCs w:val="24"/>
+        </w:rPr>
+        <w:t>Serveur attant que le joueur tourne le roue (30s) : A</w:t>
+      </w:r>
+      <w:r>
+        <w:rPr>
+          <w:rFonts w:ascii="Tahoma" w:hAnsi="Tahoma" w:cs="Tahoma"/>
+          <w:sz w:val="24"/>
+          <w:szCs w:val="24"/>
+        </w:rPr>
+        <w:t>-&lt;true / flase&gt;</w:t>
       </w:r>
       <w:bookmarkStart w:id="0" w:name="_GoBack"/>
       <w:bookmarkEnd w:id="0"/>
-      <w:r>
-        <w:rPr>
-          <w:rFonts w:ascii="Tahoma" w:hAnsi="Tahoma" w:cs="Tahoma"/>
-          <w:sz w:val="24"/>
-          <w:szCs w:val="24"/>
-        </w:rPr>
-        <w:t>:</w:t>
-      </w:r>
-      <w:r>
-        <w:rPr>
-          <w:rFonts w:ascii="Tahoma" w:hAnsi="Tahoma" w:cs="Tahoma"/>
-          <w:sz w:val="24"/>
-          <w:szCs w:val="24"/>
-        </w:rPr>
-        <w:t xml:space="preserve"> S-&lt;value&gt; (value étant en degrés)</w:t>
-      </w:r>
+    </w:p>
+    <w:p>
+      <w:pPr>
+        <w:rPr>
+          <w:rFonts w:ascii="Tahoma" w:hAnsi="Tahoma" w:cs="Tahoma"/>
+          <w:sz w:val="24"/>
+          <w:szCs w:val="24"/>
+        </w:rPr>
+      </w:pPr>
     </w:p>
     <w:sectPr>
       <w:pgSz w:w="11906" w:h="16838"/>

</xml_diff>

<commit_message>
adding wait for player to spin and propose letter, and update UI on propose letter
</commit_message>
<xml_diff>
--- a/La roue de la fortune protocol.docx
+++ b/La roue de la fortune protocol.docx
@@ -522,142 +522,7 @@
           <w:sz w:val="24"/>
           <w:szCs w:val="24"/>
         </w:rPr>
-        <w:t>Envoi d’un char : W-&lt;char&gt;-&lt;position&gt;</w:t>
-      </w:r>
-    </w:p>
-    <w:p>
-      <w:pPr>
-        <w:rPr>
-          <w:rFonts w:ascii="Tahoma" w:hAnsi="Tahoma" w:cs="Tahoma"/>
-          <w:sz w:val="24"/>
-          <w:szCs w:val="24"/>
-        </w:rPr>
-      </w:pPr>
-    </w:p>
-    <w:p>
-      <w:pPr>
-        <w:rPr>
-          <w:rFonts w:ascii="Tahoma" w:hAnsi="Tahoma" w:cs="Tahoma"/>
-          <w:sz w:val="24"/>
-          <w:szCs w:val="24"/>
-        </w:rPr>
-      </w:pPr>
-      <w:r>
-        <w:rPr>
-          <w:rFonts w:ascii="Tahoma" w:hAnsi="Tahoma" w:cs="Tahoma"/>
-          <w:sz w:val="24"/>
-          <w:szCs w:val="24"/>
-        </w:rPr>
-        <w:t xml:space="preserve">Gagnant de la question : </w:t>
-      </w:r>
-      <w:r>
-        <w:rPr>
-          <w:rFonts w:ascii="Tahoma" w:hAnsi="Tahoma" w:cs="Tahoma"/>
-          <w:sz w:val="24"/>
-          <w:szCs w:val="24"/>
-        </w:rPr>
-        <w:t>j-&lt;id&gt;</w:t>
-      </w:r>
-    </w:p>
-    <w:p>
-      <w:pPr>
-        <w:rPr>
-          <w:rFonts w:ascii="Tahoma" w:hAnsi="Tahoma" w:cs="Tahoma"/>
-          <w:sz w:val="24"/>
-          <w:szCs w:val="24"/>
-        </w:rPr>
-      </w:pPr>
-      <w:r>
-        <w:rPr>
-          <w:rFonts w:ascii="Tahoma" w:hAnsi="Tahoma" w:cs="Tahoma"/>
-          <w:sz w:val="24"/>
-          <w:szCs w:val="24"/>
-        </w:rPr>
-        <w:lastRenderedPageBreak/>
-        <w:t xml:space="preserve">Boolean can play : </w:t>
-      </w:r>
-      <w:r>
-        <w:rPr>
-          <w:rFonts w:ascii="Tahoma" w:hAnsi="Tahoma" w:cs="Tahoma"/>
-          <w:sz w:val="24"/>
-          <w:szCs w:val="24"/>
-        </w:rPr>
-        <w:t>b</w:t>
-      </w:r>
-      <w:r>
-        <w:rPr>
-          <w:rFonts w:ascii="Tahoma" w:hAnsi="Tahoma" w:cs="Tahoma"/>
-          <w:sz w:val="24"/>
-          <w:szCs w:val="24"/>
-        </w:rPr>
-        <w:t xml:space="preserve">-&lt;1&gt; ou </w:t>
-      </w:r>
-      <w:r>
-        <w:rPr>
-          <w:rFonts w:ascii="Tahoma" w:hAnsi="Tahoma" w:cs="Tahoma"/>
-          <w:sz w:val="24"/>
-          <w:szCs w:val="24"/>
-        </w:rPr>
-        <w:t>b</w:t>
-      </w:r>
-      <w:r>
-        <w:rPr>
-          <w:rFonts w:ascii="Tahoma" w:hAnsi="Tahoma" w:cs="Tahoma"/>
-          <w:sz w:val="24"/>
-          <w:szCs w:val="24"/>
-        </w:rPr>
-        <w:t>-&lt;0&gt;</w:t>
-      </w:r>
-    </w:p>
-    <w:p>
-      <w:pPr>
-        <w:rPr>
-          <w:rFonts w:ascii="Tahoma" w:hAnsi="Tahoma" w:cs="Tahoma"/>
-          <w:sz w:val="24"/>
-          <w:szCs w:val="24"/>
-        </w:rPr>
-      </w:pPr>
-      <w:r>
-        <w:rPr>
-          <w:rFonts w:ascii="Tahoma" w:hAnsi="Tahoma" w:cs="Tahoma"/>
-          <w:sz w:val="24"/>
-          <w:szCs w:val="24"/>
-        </w:rPr>
-        <w:t>Mauvaise réponse : M</w:t>
-      </w:r>
-    </w:p>
-    <w:p>
-      <w:pPr>
-        <w:rPr>
-          <w:rFonts w:ascii="Tahoma" w:hAnsi="Tahoma" w:cs="Tahoma"/>
-          <w:sz w:val="24"/>
-          <w:szCs w:val="24"/>
-        </w:rPr>
-      </w:pPr>
-      <w:r>
-        <w:rPr>
-          <w:rFonts w:ascii="Tahoma" w:hAnsi="Tahoma" w:cs="Tahoma"/>
-          <w:sz w:val="24"/>
-          <w:szCs w:val="24"/>
-        </w:rPr>
-        <w:t>Afficher la phrase secrete : F</w:t>
-      </w:r>
-    </w:p>
-    <w:p>
-      <w:pPr>
-        <w:rPr>
-          <w:rFonts w:ascii="Tahoma" w:hAnsi="Tahoma" w:cs="Tahoma"/>
-          <w:sz w:val="24"/>
-          <w:szCs w:val="24"/>
-        </w:rPr>
-      </w:pPr>
-      <w:r>
-        <w:rPr>
-          <w:rFonts w:ascii="Tahoma" w:hAnsi="Tahoma" w:cs="Tahoma"/>
-          <w:sz w:val="24"/>
-          <w:szCs w:val="24"/>
-        </w:rPr>
-        <w:t>Faire tourner la roue :</w:t>
+        <w:t xml:space="preserve">Envoi d’un char : </w:t>
       </w:r>
     </w:p>
     <w:p>
@@ -675,7 +540,15 @@
           <w:sz w:val="24"/>
           <w:szCs w:val="24"/>
         </w:rPr>
-        <w:t>Client : S</w:t>
+        <w:t xml:space="preserve">Serveur vers clients : </w:t>
+      </w:r>
+      <w:r>
+        <w:rPr>
+          <w:rFonts w:ascii="Tahoma" w:hAnsi="Tahoma" w:cs="Tahoma"/>
+          <w:sz w:val="24"/>
+          <w:szCs w:val="24"/>
+        </w:rPr>
+        <w:t>W-&lt;char&gt;-&lt;position&gt;</w:t>
       </w:r>
     </w:p>
     <w:p>
@@ -693,61 +566,313 @@
           <w:sz w:val="24"/>
           <w:szCs w:val="24"/>
         </w:rPr>
-        <w:t>Serveur (réponse broadcasté) :</w:t>
-      </w:r>
-      <w:r>
-        <w:rPr>
-          <w:rFonts w:ascii="Tahoma" w:hAnsi="Tahoma" w:cs="Tahoma"/>
-          <w:sz w:val="24"/>
-          <w:szCs w:val="24"/>
-        </w:rPr>
-        <w:t xml:space="preserve"> S-&lt;value&gt; (value étant en degrés)</w:t>
-      </w:r>
-    </w:p>
-    <w:p>
-      <w:pPr>
-        <w:rPr>
-          <w:rFonts w:ascii="Tahoma" w:hAnsi="Tahoma" w:cs="Tahoma"/>
-          <w:sz w:val="24"/>
-          <w:szCs w:val="24"/>
-        </w:rPr>
-      </w:pPr>
-    </w:p>
-    <w:p>
-      <w:pPr>
-        <w:rPr>
-          <w:rFonts w:ascii="Tahoma" w:hAnsi="Tahoma" w:cs="Tahoma"/>
-          <w:sz w:val="24"/>
-          <w:szCs w:val="24"/>
-        </w:rPr>
-      </w:pPr>
-      <w:r>
-        <w:rPr>
-          <w:rFonts w:ascii="Tahoma" w:hAnsi="Tahoma" w:cs="Tahoma"/>
-          <w:sz w:val="24"/>
-          <w:szCs w:val="24"/>
-        </w:rPr>
-        <w:t>Serveur attant que le joueur tourne le roue (30s) : A</w:t>
-      </w:r>
-      <w:r>
-        <w:rPr>
-          <w:rFonts w:ascii="Tahoma" w:hAnsi="Tahoma" w:cs="Tahoma"/>
-          <w:sz w:val="24"/>
-          <w:szCs w:val="24"/>
-        </w:rPr>
-        <w:t>-&lt;true / flase&gt;</w:t>
+        <w:t>C</w:t>
+      </w:r>
+      <w:r>
+        <w:rPr>
+          <w:rFonts w:ascii="Tahoma" w:hAnsi="Tahoma" w:cs="Tahoma"/>
+          <w:sz w:val="24"/>
+          <w:szCs w:val="24"/>
+        </w:rPr>
+        <w:t xml:space="preserve">lient </w:t>
+      </w:r>
+      <w:r>
+        <w:rPr>
+          <w:rFonts w:ascii="Tahoma" w:hAnsi="Tahoma" w:cs="Tahoma"/>
+          <w:sz w:val="24"/>
+          <w:szCs w:val="24"/>
+        </w:rPr>
+        <w:t>vers server : W-&lt;char&gt;</w:t>
       </w:r>
       <w:bookmarkStart w:id="0" w:name="_GoBack"/>
       <w:bookmarkEnd w:id="0"/>
-    </w:p>
-    <w:p>
-      <w:pPr>
-        <w:rPr>
-          <w:rFonts w:ascii="Tahoma" w:hAnsi="Tahoma" w:cs="Tahoma"/>
-          <w:sz w:val="24"/>
-          <w:szCs w:val="24"/>
-        </w:rPr>
-      </w:pPr>
+      <w:r>
+        <w:rPr>
+          <w:rFonts w:ascii="Tahoma" w:hAnsi="Tahoma" w:cs="Tahoma"/>
+          <w:sz w:val="24"/>
+          <w:szCs w:val="24"/>
+        </w:rPr>
+        <w:t xml:space="preserve"> </w:t>
+      </w:r>
+    </w:p>
+    <w:p>
+      <w:pPr>
+        <w:rPr>
+          <w:rFonts w:ascii="Tahoma" w:hAnsi="Tahoma" w:cs="Tahoma"/>
+          <w:sz w:val="24"/>
+          <w:szCs w:val="24"/>
+        </w:rPr>
+      </w:pPr>
+    </w:p>
+    <w:p>
+      <w:pPr>
+        <w:rPr>
+          <w:rFonts w:ascii="Tahoma" w:hAnsi="Tahoma" w:cs="Tahoma"/>
+          <w:sz w:val="24"/>
+          <w:szCs w:val="24"/>
+        </w:rPr>
+      </w:pPr>
+      <w:r>
+        <w:rPr>
+          <w:rFonts w:ascii="Tahoma" w:hAnsi="Tahoma" w:cs="Tahoma"/>
+          <w:sz w:val="24"/>
+          <w:szCs w:val="24"/>
+        </w:rPr>
+        <w:t xml:space="preserve">Gagnant de la question : </w:t>
+      </w:r>
+      <w:r>
+        <w:rPr>
+          <w:rFonts w:ascii="Tahoma" w:hAnsi="Tahoma" w:cs="Tahoma"/>
+          <w:sz w:val="24"/>
+          <w:szCs w:val="24"/>
+        </w:rPr>
+        <w:t>j-&lt;id&gt;</w:t>
+      </w:r>
+    </w:p>
+    <w:p>
+      <w:pPr>
+        <w:rPr>
+          <w:rFonts w:ascii="Tahoma" w:hAnsi="Tahoma" w:cs="Tahoma"/>
+          <w:sz w:val="24"/>
+          <w:szCs w:val="24"/>
+        </w:rPr>
+      </w:pPr>
+      <w:r>
+        <w:rPr>
+          <w:rFonts w:ascii="Tahoma" w:hAnsi="Tahoma" w:cs="Tahoma"/>
+          <w:sz w:val="24"/>
+          <w:szCs w:val="24"/>
+        </w:rPr>
+        <w:t xml:space="preserve">Boolean can play : </w:t>
+      </w:r>
+      <w:r>
+        <w:rPr>
+          <w:rFonts w:ascii="Tahoma" w:hAnsi="Tahoma" w:cs="Tahoma"/>
+          <w:sz w:val="24"/>
+          <w:szCs w:val="24"/>
+        </w:rPr>
+        <w:t>b</w:t>
+      </w:r>
+      <w:r>
+        <w:rPr>
+          <w:rFonts w:ascii="Tahoma" w:hAnsi="Tahoma" w:cs="Tahoma"/>
+          <w:sz w:val="24"/>
+          <w:szCs w:val="24"/>
+        </w:rPr>
+        <w:t xml:space="preserve">-&lt;1&gt; ou </w:t>
+      </w:r>
+      <w:r>
+        <w:rPr>
+          <w:rFonts w:ascii="Tahoma" w:hAnsi="Tahoma" w:cs="Tahoma"/>
+          <w:sz w:val="24"/>
+          <w:szCs w:val="24"/>
+        </w:rPr>
+        <w:t>b</w:t>
+      </w:r>
+      <w:r>
+        <w:rPr>
+          <w:rFonts w:ascii="Tahoma" w:hAnsi="Tahoma" w:cs="Tahoma"/>
+          <w:sz w:val="24"/>
+          <w:szCs w:val="24"/>
+        </w:rPr>
+        <w:t>-&lt;0&gt;</w:t>
+      </w:r>
+    </w:p>
+    <w:p>
+      <w:pPr>
+        <w:rPr>
+          <w:rFonts w:ascii="Tahoma" w:hAnsi="Tahoma" w:cs="Tahoma"/>
+          <w:sz w:val="24"/>
+          <w:szCs w:val="24"/>
+        </w:rPr>
+      </w:pPr>
+      <w:r>
+        <w:rPr>
+          <w:rFonts w:ascii="Tahoma" w:hAnsi="Tahoma" w:cs="Tahoma"/>
+          <w:sz w:val="24"/>
+          <w:szCs w:val="24"/>
+        </w:rPr>
+        <w:t>Mauvaise réponse : M</w:t>
+      </w:r>
+    </w:p>
+    <w:p>
+      <w:pPr>
+        <w:rPr>
+          <w:rFonts w:ascii="Tahoma" w:hAnsi="Tahoma" w:cs="Tahoma"/>
+          <w:sz w:val="24"/>
+          <w:szCs w:val="24"/>
+        </w:rPr>
+      </w:pPr>
+      <w:r>
+        <w:rPr>
+          <w:rFonts w:ascii="Tahoma" w:hAnsi="Tahoma" w:cs="Tahoma"/>
+          <w:sz w:val="24"/>
+          <w:szCs w:val="24"/>
+        </w:rPr>
+        <w:t>Afficher la phrase secrete : F</w:t>
+      </w:r>
+    </w:p>
+    <w:p>
+      <w:pPr>
+        <w:rPr>
+          <w:rFonts w:ascii="Tahoma" w:hAnsi="Tahoma" w:cs="Tahoma"/>
+          <w:sz w:val="24"/>
+          <w:szCs w:val="24"/>
+        </w:rPr>
+      </w:pPr>
+      <w:r>
+        <w:rPr>
+          <w:rFonts w:ascii="Tahoma" w:hAnsi="Tahoma" w:cs="Tahoma"/>
+          <w:sz w:val="24"/>
+          <w:szCs w:val="24"/>
+        </w:rPr>
+        <w:t>Faire tourner la roue :</w:t>
+      </w:r>
+    </w:p>
+    <w:p>
+      <w:pPr>
+        <w:ind w:firstLine="708"/>
+        <w:rPr>
+          <w:rFonts w:ascii="Tahoma" w:hAnsi="Tahoma" w:cs="Tahoma"/>
+          <w:sz w:val="24"/>
+          <w:szCs w:val="24"/>
+        </w:rPr>
+      </w:pPr>
+      <w:r>
+        <w:rPr>
+          <w:rFonts w:ascii="Tahoma" w:hAnsi="Tahoma" w:cs="Tahoma"/>
+          <w:sz w:val="24"/>
+          <w:szCs w:val="24"/>
+        </w:rPr>
+        <w:t>Client : S</w:t>
+      </w:r>
+      <w:r>
+        <w:rPr>
+          <w:rFonts w:ascii="Tahoma" w:hAnsi="Tahoma" w:cs="Tahoma"/>
+          <w:sz w:val="24"/>
+          <w:szCs w:val="24"/>
+        </w:rPr>
+        <w:t xml:space="preserve"> (demande), S-1</w:t>
+      </w:r>
+      <w:r>
+        <w:rPr>
+          <w:rFonts w:ascii="Tahoma" w:hAnsi="Tahoma" w:cs="Tahoma"/>
+          <w:sz w:val="24"/>
+          <w:szCs w:val="24"/>
+        </w:rPr>
+        <w:t>-&lt;valeur&gt;</w:t>
+      </w:r>
+      <w:r>
+        <w:rPr>
+          <w:rFonts w:ascii="Tahoma" w:hAnsi="Tahoma" w:cs="Tahoma"/>
+          <w:sz w:val="24"/>
+          <w:szCs w:val="24"/>
+        </w:rPr>
+        <w:t xml:space="preserve"> (roue tournée)</w:t>
+      </w:r>
+    </w:p>
+    <w:p>
+      <w:pPr>
+        <w:ind w:firstLine="708"/>
+        <w:rPr>
+          <w:rFonts w:ascii="Tahoma" w:hAnsi="Tahoma" w:cs="Tahoma"/>
+          <w:sz w:val="24"/>
+          <w:szCs w:val="24"/>
+        </w:rPr>
+      </w:pPr>
+      <w:r>
+        <w:rPr>
+          <w:rFonts w:ascii="Tahoma" w:hAnsi="Tahoma" w:cs="Tahoma"/>
+          <w:sz w:val="24"/>
+          <w:szCs w:val="24"/>
+        </w:rPr>
+        <w:t>Serveur (réponse broadcasté) :</w:t>
+      </w:r>
+      <w:r>
+        <w:rPr>
+          <w:rFonts w:ascii="Tahoma" w:hAnsi="Tahoma" w:cs="Tahoma"/>
+          <w:sz w:val="24"/>
+          <w:szCs w:val="24"/>
+        </w:rPr>
+        <w:t xml:space="preserve"> S-&lt;value&gt; (value étant en degrés)</w:t>
+      </w:r>
+    </w:p>
+    <w:p>
+      <w:pPr>
+        <w:rPr>
+          <w:rFonts w:ascii="Tahoma" w:hAnsi="Tahoma" w:cs="Tahoma"/>
+          <w:sz w:val="24"/>
+          <w:szCs w:val="24"/>
+        </w:rPr>
+      </w:pPr>
+    </w:p>
+    <w:p>
+      <w:pPr>
+        <w:rPr>
+          <w:rFonts w:ascii="Tahoma" w:hAnsi="Tahoma" w:cs="Tahoma"/>
+          <w:sz w:val="24"/>
+          <w:szCs w:val="24"/>
+        </w:rPr>
+      </w:pPr>
+      <w:r>
+        <w:rPr>
+          <w:rFonts w:ascii="Tahoma" w:hAnsi="Tahoma" w:cs="Tahoma"/>
+          <w:sz w:val="24"/>
+          <w:szCs w:val="24"/>
+        </w:rPr>
+        <w:t>Serveur attant que le joueur tourne le roue (30s) : A</w:t>
+      </w:r>
+      <w:r>
+        <w:rPr>
+          <w:rFonts w:ascii="Tahoma" w:hAnsi="Tahoma" w:cs="Tahoma"/>
+          <w:sz w:val="24"/>
+          <w:szCs w:val="24"/>
+        </w:rPr>
+        <w:t>-&lt;true / flase&gt;</w:t>
+      </w:r>
+    </w:p>
+    <w:p>
+      <w:pPr>
+        <w:rPr>
+          <w:rFonts w:ascii="Tahoma" w:hAnsi="Tahoma" w:cs="Tahoma"/>
+          <w:sz w:val="24"/>
+          <w:szCs w:val="24"/>
+        </w:rPr>
+      </w:pPr>
+      <w:r>
+        <w:rPr>
+          <w:rFonts w:ascii="Tahoma" w:hAnsi="Tahoma" w:cs="Tahoma"/>
+          <w:sz w:val="24"/>
+          <w:szCs w:val="24"/>
+        </w:rPr>
+        <w:t>Recevoir argent des joueurs : E-&lt;id&gt;-&lt;ammount&gt;</w:t>
+      </w:r>
+    </w:p>
+    <w:p>
+      <w:pPr>
+        <w:rPr>
+          <w:rFonts w:ascii="Tahoma" w:hAnsi="Tahoma" w:cs="Tahoma"/>
+          <w:sz w:val="24"/>
+          <w:szCs w:val="24"/>
+        </w:rPr>
+      </w:pPr>
+    </w:p>
+    <w:p>
+      <w:pPr>
+        <w:rPr>
+          <w:rFonts w:ascii="Tahoma" w:hAnsi="Tahoma" w:cs="Tahoma"/>
+          <w:sz w:val="24"/>
+          <w:szCs w:val="24"/>
+        </w:rPr>
+      </w:pPr>
+      <w:r>
+        <w:rPr>
+          <w:rFonts w:ascii="Tahoma" w:hAnsi="Tahoma" w:cs="Tahoma"/>
+          <w:sz w:val="24"/>
+          <w:szCs w:val="24"/>
+        </w:rPr>
+        <w:t xml:space="preserve">Buy voyelle : </w:t>
+      </w:r>
     </w:p>
     <w:sectPr>
       <w:pgSz w:w="11906" w:h="16838"/>

</xml_diff>

<commit_message>
adding sentence riddle proposition and fix
</commit_message>
<xml_diff>
--- a/La roue de la fortune protocol.docx
+++ b/La roue de la fortune protocol.docx
@@ -52,7 +52,25 @@
           <w:sz w:val="24"/>
           <w:szCs w:val="24"/>
         </w:rPr>
-        <w:t>Connection : C-&lt;pseudo&gt;-&lt;psw&gt;</w:t>
+        <w:t>Connection : C-&lt;pseudo&gt;-&lt;</w:t>
+      </w:r>
+      <w:proofErr w:type="spellStart"/>
+      <w:r>
+        <w:rPr>
+          <w:rFonts w:ascii="Tahoma" w:hAnsi="Tahoma" w:cs="Tahoma"/>
+          <w:sz w:val="24"/>
+          <w:szCs w:val="24"/>
+        </w:rPr>
+        <w:t>psw</w:t>
+      </w:r>
+      <w:proofErr w:type="spellEnd"/>
+      <w:r>
+        <w:rPr>
+          <w:rFonts w:ascii="Tahoma" w:hAnsi="Tahoma" w:cs="Tahoma"/>
+          <w:sz w:val="24"/>
+          <w:szCs w:val="24"/>
+        </w:rPr>
+        <w:t>&gt;</w:t>
       </w:r>
     </w:p>
     <w:p>
@@ -112,7 +130,25 @@
           <w:sz w:val="24"/>
           <w:szCs w:val="24"/>
         </w:rPr>
-        <w:t>Inscription : I-&lt;pseudo&gt;-&lt;psw&gt;</w:t>
+        <w:t>Inscription : I-&lt;pseudo&gt;-&lt;</w:t>
+      </w:r>
+      <w:proofErr w:type="spellStart"/>
+      <w:r>
+        <w:rPr>
+          <w:rFonts w:ascii="Tahoma" w:hAnsi="Tahoma" w:cs="Tahoma"/>
+          <w:sz w:val="24"/>
+          <w:szCs w:val="24"/>
+        </w:rPr>
+        <w:t>psw</w:t>
+      </w:r>
+      <w:proofErr w:type="spellEnd"/>
+      <w:r>
+        <w:rPr>
+          <w:rFonts w:ascii="Tahoma" w:hAnsi="Tahoma" w:cs="Tahoma"/>
+          <w:sz w:val="24"/>
+          <w:szCs w:val="24"/>
+        </w:rPr>
+        <w:t>&gt;</w:t>
       </w:r>
     </w:p>
     <w:p>
@@ -462,7 +498,53 @@
           <w:szCs w:val="24"/>
         </w:rPr>
         <w:tab/>
-        <w:t>Broadcasté à tout les joueurs de la partie (y compris le sender)</w:t>
+        <w:t xml:space="preserve">Broadcasté à </w:t>
+      </w:r>
+      <w:proofErr w:type="spellStart"/>
+      <w:proofErr w:type="gramStart"/>
+      <w:r>
+        <w:rPr>
+          <w:rFonts w:ascii="Tahoma" w:hAnsi="Tahoma" w:cs="Tahoma"/>
+          <w:sz w:val="24"/>
+          <w:szCs w:val="24"/>
+        </w:rPr>
+        <w:t>tout</w:t>
+      </w:r>
+      <w:proofErr w:type="spellEnd"/>
+      <w:r>
+        <w:rPr>
+          <w:rFonts w:ascii="Tahoma" w:hAnsi="Tahoma" w:cs="Tahoma"/>
+          <w:sz w:val="24"/>
+          <w:szCs w:val="24"/>
+        </w:rPr>
+        <w:t xml:space="preserve"> les joueurs</w:t>
+      </w:r>
+      <w:proofErr w:type="gramEnd"/>
+      <w:r>
+        <w:rPr>
+          <w:rFonts w:ascii="Tahoma" w:hAnsi="Tahoma" w:cs="Tahoma"/>
+          <w:sz w:val="24"/>
+          <w:szCs w:val="24"/>
+        </w:rPr>
+        <w:t xml:space="preserve"> de la partie (y compris le </w:t>
+      </w:r>
+      <w:proofErr w:type="spellStart"/>
+      <w:r>
+        <w:rPr>
+          <w:rFonts w:ascii="Tahoma" w:hAnsi="Tahoma" w:cs="Tahoma"/>
+          <w:sz w:val="24"/>
+          <w:szCs w:val="24"/>
+        </w:rPr>
+        <w:t>sender</w:t>
+      </w:r>
+      <w:proofErr w:type="spellEnd"/>
+      <w:r>
+        <w:rPr>
+          <w:rFonts w:ascii="Tahoma" w:hAnsi="Tahoma" w:cs="Tahoma"/>
+          <w:sz w:val="24"/>
+          <w:szCs w:val="24"/>
+        </w:rPr>
+        <w:t>)</w:t>
       </w:r>
     </w:p>
     <w:p>
@@ -582,297 +664,398 @@
           <w:sz w:val="24"/>
           <w:szCs w:val="24"/>
         </w:rPr>
-        <w:t>vers server : W-&lt;char&gt;</w:t>
-      </w:r>
+        <w:t xml:space="preserve">vers server : W-&lt;char&gt; </w:t>
+      </w:r>
+    </w:p>
+    <w:p>
+      <w:pPr>
+        <w:rPr>
+          <w:rFonts w:ascii="Tahoma" w:hAnsi="Tahoma" w:cs="Tahoma"/>
+          <w:sz w:val="24"/>
+          <w:szCs w:val="24"/>
+        </w:rPr>
+      </w:pPr>
+    </w:p>
+    <w:p>
+      <w:pPr>
+        <w:rPr>
+          <w:rFonts w:ascii="Tahoma" w:hAnsi="Tahoma" w:cs="Tahoma"/>
+          <w:sz w:val="24"/>
+          <w:szCs w:val="24"/>
+        </w:rPr>
+      </w:pPr>
+      <w:r>
+        <w:rPr>
+          <w:rFonts w:ascii="Tahoma" w:hAnsi="Tahoma" w:cs="Tahoma"/>
+          <w:sz w:val="24"/>
+          <w:szCs w:val="24"/>
+        </w:rPr>
+        <w:t xml:space="preserve">Gagnant de la question : </w:t>
+      </w:r>
+      <w:r>
+        <w:rPr>
+          <w:rFonts w:ascii="Tahoma" w:hAnsi="Tahoma" w:cs="Tahoma"/>
+          <w:sz w:val="24"/>
+          <w:szCs w:val="24"/>
+        </w:rPr>
+        <w:t>j-&lt;id&gt;</w:t>
+      </w:r>
+    </w:p>
+    <w:p>
+      <w:pPr>
+        <w:rPr>
+          <w:rFonts w:ascii="Tahoma" w:hAnsi="Tahoma" w:cs="Tahoma"/>
+          <w:sz w:val="24"/>
+          <w:szCs w:val="24"/>
+        </w:rPr>
+      </w:pPr>
+      <w:r>
+        <w:rPr>
+          <w:rFonts w:ascii="Tahoma" w:hAnsi="Tahoma" w:cs="Tahoma"/>
+          <w:sz w:val="24"/>
+          <w:szCs w:val="24"/>
+        </w:rPr>
+        <w:t xml:space="preserve">Boolean can </w:t>
+      </w:r>
+      <w:proofErr w:type="spellStart"/>
+      <w:r>
+        <w:rPr>
+          <w:rFonts w:ascii="Tahoma" w:hAnsi="Tahoma" w:cs="Tahoma"/>
+          <w:sz w:val="24"/>
+          <w:szCs w:val="24"/>
+        </w:rPr>
+        <w:t>play</w:t>
+      </w:r>
+      <w:proofErr w:type="spellEnd"/>
+      <w:r>
+        <w:rPr>
+          <w:rFonts w:ascii="Tahoma" w:hAnsi="Tahoma" w:cs="Tahoma"/>
+          <w:sz w:val="24"/>
+          <w:szCs w:val="24"/>
+        </w:rPr>
+        <w:t xml:space="preserve"> : </w:t>
+      </w:r>
+      <w:r>
+        <w:rPr>
+          <w:rFonts w:ascii="Tahoma" w:hAnsi="Tahoma" w:cs="Tahoma"/>
+          <w:sz w:val="24"/>
+          <w:szCs w:val="24"/>
+        </w:rPr>
+        <w:t>b</w:t>
+      </w:r>
+      <w:r>
+        <w:rPr>
+          <w:rFonts w:ascii="Tahoma" w:hAnsi="Tahoma" w:cs="Tahoma"/>
+          <w:sz w:val="24"/>
+          <w:szCs w:val="24"/>
+        </w:rPr>
+        <w:t xml:space="preserve">-&lt;1&gt; ou </w:t>
+      </w:r>
+      <w:r>
+        <w:rPr>
+          <w:rFonts w:ascii="Tahoma" w:hAnsi="Tahoma" w:cs="Tahoma"/>
+          <w:sz w:val="24"/>
+          <w:szCs w:val="24"/>
+        </w:rPr>
+        <w:t>b</w:t>
+      </w:r>
+      <w:r>
+        <w:rPr>
+          <w:rFonts w:ascii="Tahoma" w:hAnsi="Tahoma" w:cs="Tahoma"/>
+          <w:sz w:val="24"/>
+          <w:szCs w:val="24"/>
+        </w:rPr>
+        <w:t>-&lt;0&gt;</w:t>
+      </w:r>
+    </w:p>
+    <w:p>
+      <w:pPr>
+        <w:rPr>
+          <w:rFonts w:ascii="Tahoma" w:hAnsi="Tahoma" w:cs="Tahoma"/>
+          <w:sz w:val="24"/>
+          <w:szCs w:val="24"/>
+        </w:rPr>
+      </w:pPr>
+      <w:r>
+        <w:rPr>
+          <w:rFonts w:ascii="Tahoma" w:hAnsi="Tahoma" w:cs="Tahoma"/>
+          <w:sz w:val="24"/>
+          <w:szCs w:val="24"/>
+        </w:rPr>
+        <w:t>Mauvaise réponse : M</w:t>
+      </w:r>
+    </w:p>
+    <w:p>
+      <w:pPr>
+        <w:rPr>
+          <w:rFonts w:ascii="Tahoma" w:hAnsi="Tahoma" w:cs="Tahoma"/>
+          <w:sz w:val="24"/>
+          <w:szCs w:val="24"/>
+        </w:rPr>
+      </w:pPr>
+      <w:r>
+        <w:rPr>
+          <w:rFonts w:ascii="Tahoma" w:hAnsi="Tahoma" w:cs="Tahoma"/>
+          <w:sz w:val="24"/>
+          <w:szCs w:val="24"/>
+        </w:rPr>
+        <w:t xml:space="preserve">Afficher la phrase </w:t>
+      </w:r>
+      <w:proofErr w:type="spellStart"/>
+      <w:r>
+        <w:rPr>
+          <w:rFonts w:ascii="Tahoma" w:hAnsi="Tahoma" w:cs="Tahoma"/>
+          <w:sz w:val="24"/>
+          <w:szCs w:val="24"/>
+        </w:rPr>
+        <w:t>secrete</w:t>
+      </w:r>
+      <w:proofErr w:type="spellEnd"/>
+      <w:r>
+        <w:rPr>
+          <w:rFonts w:ascii="Tahoma" w:hAnsi="Tahoma" w:cs="Tahoma"/>
+          <w:sz w:val="24"/>
+          <w:szCs w:val="24"/>
+        </w:rPr>
+        <w:t> : F</w:t>
+      </w:r>
+    </w:p>
+    <w:p>
+      <w:pPr>
+        <w:rPr>
+          <w:rFonts w:ascii="Tahoma" w:hAnsi="Tahoma" w:cs="Tahoma"/>
+          <w:sz w:val="24"/>
+          <w:szCs w:val="24"/>
+        </w:rPr>
+      </w:pPr>
+      <w:r>
+        <w:rPr>
+          <w:rFonts w:ascii="Tahoma" w:hAnsi="Tahoma" w:cs="Tahoma"/>
+          <w:sz w:val="24"/>
+          <w:szCs w:val="24"/>
+        </w:rPr>
+        <w:t>Faire tourner la roue :</w:t>
+      </w:r>
+    </w:p>
+    <w:p>
+      <w:pPr>
+        <w:ind w:firstLine="708"/>
+        <w:rPr>
+          <w:rFonts w:ascii="Tahoma" w:hAnsi="Tahoma" w:cs="Tahoma"/>
+          <w:sz w:val="24"/>
+          <w:szCs w:val="24"/>
+        </w:rPr>
+      </w:pPr>
+      <w:r>
+        <w:rPr>
+          <w:rFonts w:ascii="Tahoma" w:hAnsi="Tahoma" w:cs="Tahoma"/>
+          <w:sz w:val="24"/>
+          <w:szCs w:val="24"/>
+        </w:rPr>
+        <w:t>Client : S</w:t>
+      </w:r>
+      <w:r>
+        <w:rPr>
+          <w:rFonts w:ascii="Tahoma" w:hAnsi="Tahoma" w:cs="Tahoma"/>
+          <w:sz w:val="24"/>
+          <w:szCs w:val="24"/>
+        </w:rPr>
+        <w:t xml:space="preserve"> (demande), S-1</w:t>
+      </w:r>
+      <w:r>
+        <w:rPr>
+          <w:rFonts w:ascii="Tahoma" w:hAnsi="Tahoma" w:cs="Tahoma"/>
+          <w:sz w:val="24"/>
+          <w:szCs w:val="24"/>
+        </w:rPr>
+        <w:t>-&lt;valeur&gt;</w:t>
+      </w:r>
+      <w:r>
+        <w:rPr>
+          <w:rFonts w:ascii="Tahoma" w:hAnsi="Tahoma" w:cs="Tahoma"/>
+          <w:sz w:val="24"/>
+          <w:szCs w:val="24"/>
+        </w:rPr>
+        <w:t xml:space="preserve"> (roue tournée)</w:t>
+      </w:r>
+    </w:p>
+    <w:p>
+      <w:pPr>
+        <w:ind w:firstLine="708"/>
+        <w:rPr>
+          <w:rFonts w:ascii="Tahoma" w:hAnsi="Tahoma" w:cs="Tahoma"/>
+          <w:sz w:val="24"/>
+          <w:szCs w:val="24"/>
+        </w:rPr>
+      </w:pPr>
+      <w:r>
+        <w:rPr>
+          <w:rFonts w:ascii="Tahoma" w:hAnsi="Tahoma" w:cs="Tahoma"/>
+          <w:sz w:val="24"/>
+          <w:szCs w:val="24"/>
+        </w:rPr>
+        <w:t>Serveur (réponse broadcasté) :</w:t>
+      </w:r>
+      <w:r>
+        <w:rPr>
+          <w:rFonts w:ascii="Tahoma" w:hAnsi="Tahoma" w:cs="Tahoma"/>
+          <w:sz w:val="24"/>
+          <w:szCs w:val="24"/>
+        </w:rPr>
+        <w:t xml:space="preserve"> S-&lt;value&gt; (value étant en degrés)</w:t>
+      </w:r>
+    </w:p>
+    <w:p>
+      <w:pPr>
+        <w:rPr>
+          <w:rFonts w:ascii="Tahoma" w:hAnsi="Tahoma" w:cs="Tahoma"/>
+          <w:sz w:val="24"/>
+          <w:szCs w:val="24"/>
+        </w:rPr>
+      </w:pPr>
+    </w:p>
+    <w:p>
+      <w:pPr>
+        <w:rPr>
+          <w:rFonts w:ascii="Tahoma" w:hAnsi="Tahoma" w:cs="Tahoma"/>
+          <w:sz w:val="24"/>
+          <w:szCs w:val="24"/>
+        </w:rPr>
+      </w:pPr>
+      <w:r>
+        <w:rPr>
+          <w:rFonts w:ascii="Tahoma" w:hAnsi="Tahoma" w:cs="Tahoma"/>
+          <w:sz w:val="24"/>
+          <w:szCs w:val="24"/>
+        </w:rPr>
+        <w:t xml:space="preserve">Serveur </w:t>
+      </w:r>
+      <w:proofErr w:type="spellStart"/>
+      <w:r>
+        <w:rPr>
+          <w:rFonts w:ascii="Tahoma" w:hAnsi="Tahoma" w:cs="Tahoma"/>
+          <w:sz w:val="24"/>
+          <w:szCs w:val="24"/>
+        </w:rPr>
+        <w:t>attant</w:t>
+      </w:r>
+      <w:proofErr w:type="spellEnd"/>
+      <w:r>
+        <w:rPr>
+          <w:rFonts w:ascii="Tahoma" w:hAnsi="Tahoma" w:cs="Tahoma"/>
+          <w:sz w:val="24"/>
+          <w:szCs w:val="24"/>
+        </w:rPr>
+        <w:t xml:space="preserve"> que le joueur tourne le </w:t>
+      </w:r>
+      <w:proofErr w:type="spellStart"/>
+      <w:r>
+        <w:rPr>
+          <w:rFonts w:ascii="Tahoma" w:hAnsi="Tahoma" w:cs="Tahoma"/>
+          <w:sz w:val="24"/>
+          <w:szCs w:val="24"/>
+        </w:rPr>
+        <w:t>roue</w:t>
+      </w:r>
+      <w:proofErr w:type="spellEnd"/>
+      <w:r>
+        <w:rPr>
+          <w:rFonts w:ascii="Tahoma" w:hAnsi="Tahoma" w:cs="Tahoma"/>
+          <w:sz w:val="24"/>
+          <w:szCs w:val="24"/>
+        </w:rPr>
+        <w:t xml:space="preserve"> (30s) : A</w:t>
+      </w:r>
+      <w:r>
+        <w:rPr>
+          <w:rFonts w:ascii="Tahoma" w:hAnsi="Tahoma" w:cs="Tahoma"/>
+          <w:sz w:val="24"/>
+          <w:szCs w:val="24"/>
+        </w:rPr>
+        <w:t>-&lt;</w:t>
+      </w:r>
+      <w:proofErr w:type="spellStart"/>
+      <w:r>
+        <w:rPr>
+          <w:rFonts w:ascii="Tahoma" w:hAnsi="Tahoma" w:cs="Tahoma"/>
+          <w:sz w:val="24"/>
+          <w:szCs w:val="24"/>
+        </w:rPr>
+        <w:t>true</w:t>
+      </w:r>
+      <w:proofErr w:type="spellEnd"/>
+      <w:r>
+        <w:rPr>
+          <w:rFonts w:ascii="Tahoma" w:hAnsi="Tahoma" w:cs="Tahoma"/>
+          <w:sz w:val="24"/>
+          <w:szCs w:val="24"/>
+        </w:rPr>
+        <w:t xml:space="preserve"> / </w:t>
+      </w:r>
+      <w:proofErr w:type="spellStart"/>
+      <w:r>
+        <w:rPr>
+          <w:rFonts w:ascii="Tahoma" w:hAnsi="Tahoma" w:cs="Tahoma"/>
+          <w:sz w:val="24"/>
+          <w:szCs w:val="24"/>
+        </w:rPr>
+        <w:t>flase</w:t>
+      </w:r>
+      <w:proofErr w:type="spellEnd"/>
+      <w:r>
+        <w:rPr>
+          <w:rFonts w:ascii="Tahoma" w:hAnsi="Tahoma" w:cs="Tahoma"/>
+          <w:sz w:val="24"/>
+          <w:szCs w:val="24"/>
+        </w:rPr>
+        <w:t>&gt;</w:t>
+      </w:r>
+    </w:p>
+    <w:p>
+      <w:pPr>
+        <w:rPr>
+          <w:rFonts w:ascii="Tahoma" w:hAnsi="Tahoma" w:cs="Tahoma"/>
+          <w:sz w:val="24"/>
+          <w:szCs w:val="24"/>
+        </w:rPr>
+      </w:pPr>
+      <w:r>
+        <w:rPr>
+          <w:rFonts w:ascii="Tahoma" w:hAnsi="Tahoma" w:cs="Tahoma"/>
+          <w:sz w:val="24"/>
+          <w:szCs w:val="24"/>
+        </w:rPr>
+        <w:t>Recevoir argent des joueurs : E-&lt;id&gt;-&lt;</w:t>
+      </w:r>
+      <w:proofErr w:type="spellStart"/>
+      <w:r>
+        <w:rPr>
+          <w:rFonts w:ascii="Tahoma" w:hAnsi="Tahoma" w:cs="Tahoma"/>
+          <w:sz w:val="24"/>
+          <w:szCs w:val="24"/>
+        </w:rPr>
+        <w:t>ammount</w:t>
+      </w:r>
+      <w:proofErr w:type="spellEnd"/>
+      <w:r>
+        <w:rPr>
+          <w:rFonts w:ascii="Tahoma" w:hAnsi="Tahoma" w:cs="Tahoma"/>
+          <w:sz w:val="24"/>
+          <w:szCs w:val="24"/>
+        </w:rPr>
+        <w:t>&gt;</w:t>
+      </w:r>
+    </w:p>
+    <w:p>
+      <w:pPr>
+        <w:rPr>
+          <w:rFonts w:ascii="Tahoma" w:hAnsi="Tahoma" w:cs="Tahoma"/>
+          <w:sz w:val="24"/>
+          <w:szCs w:val="24"/>
+        </w:rPr>
+      </w:pPr>
       <w:bookmarkStart w:id="0" w:name="_GoBack"/>
       <w:bookmarkEnd w:id="0"/>
-      <w:r>
-        <w:rPr>
-          <w:rFonts w:ascii="Tahoma" w:hAnsi="Tahoma" w:cs="Tahoma"/>
-          <w:sz w:val="24"/>
-          <w:szCs w:val="24"/>
-        </w:rPr>
-        <w:t xml:space="preserve"> </w:t>
-      </w:r>
-    </w:p>
-    <w:p>
-      <w:pPr>
-        <w:rPr>
-          <w:rFonts w:ascii="Tahoma" w:hAnsi="Tahoma" w:cs="Tahoma"/>
-          <w:sz w:val="24"/>
-          <w:szCs w:val="24"/>
-        </w:rPr>
-      </w:pPr>
-    </w:p>
-    <w:p>
-      <w:pPr>
-        <w:rPr>
-          <w:rFonts w:ascii="Tahoma" w:hAnsi="Tahoma" w:cs="Tahoma"/>
-          <w:sz w:val="24"/>
-          <w:szCs w:val="24"/>
-        </w:rPr>
-      </w:pPr>
-      <w:r>
-        <w:rPr>
-          <w:rFonts w:ascii="Tahoma" w:hAnsi="Tahoma" w:cs="Tahoma"/>
-          <w:sz w:val="24"/>
-          <w:szCs w:val="24"/>
-        </w:rPr>
-        <w:t xml:space="preserve">Gagnant de la question : </w:t>
-      </w:r>
-      <w:r>
-        <w:rPr>
-          <w:rFonts w:ascii="Tahoma" w:hAnsi="Tahoma" w:cs="Tahoma"/>
-          <w:sz w:val="24"/>
-          <w:szCs w:val="24"/>
-        </w:rPr>
-        <w:t>j-&lt;id&gt;</w:t>
-      </w:r>
-    </w:p>
-    <w:p>
-      <w:pPr>
-        <w:rPr>
-          <w:rFonts w:ascii="Tahoma" w:hAnsi="Tahoma" w:cs="Tahoma"/>
-          <w:sz w:val="24"/>
-          <w:szCs w:val="24"/>
-        </w:rPr>
-      </w:pPr>
-      <w:r>
-        <w:rPr>
-          <w:rFonts w:ascii="Tahoma" w:hAnsi="Tahoma" w:cs="Tahoma"/>
-          <w:sz w:val="24"/>
-          <w:szCs w:val="24"/>
-        </w:rPr>
-        <w:t xml:space="preserve">Boolean can play : </w:t>
-      </w:r>
-      <w:r>
-        <w:rPr>
-          <w:rFonts w:ascii="Tahoma" w:hAnsi="Tahoma" w:cs="Tahoma"/>
-          <w:sz w:val="24"/>
-          <w:szCs w:val="24"/>
-        </w:rPr>
-        <w:t>b</w:t>
-      </w:r>
-      <w:r>
-        <w:rPr>
-          <w:rFonts w:ascii="Tahoma" w:hAnsi="Tahoma" w:cs="Tahoma"/>
-          <w:sz w:val="24"/>
-          <w:szCs w:val="24"/>
-        </w:rPr>
-        <w:t xml:space="preserve">-&lt;1&gt; ou </w:t>
-      </w:r>
-      <w:r>
-        <w:rPr>
-          <w:rFonts w:ascii="Tahoma" w:hAnsi="Tahoma" w:cs="Tahoma"/>
-          <w:sz w:val="24"/>
-          <w:szCs w:val="24"/>
-        </w:rPr>
-        <w:t>b</w:t>
-      </w:r>
-      <w:r>
-        <w:rPr>
-          <w:rFonts w:ascii="Tahoma" w:hAnsi="Tahoma" w:cs="Tahoma"/>
-          <w:sz w:val="24"/>
-          <w:szCs w:val="24"/>
-        </w:rPr>
-        <w:t>-&lt;0&gt;</w:t>
-      </w:r>
-    </w:p>
-    <w:p>
-      <w:pPr>
-        <w:rPr>
-          <w:rFonts w:ascii="Tahoma" w:hAnsi="Tahoma" w:cs="Tahoma"/>
-          <w:sz w:val="24"/>
-          <w:szCs w:val="24"/>
-        </w:rPr>
-      </w:pPr>
-      <w:r>
-        <w:rPr>
-          <w:rFonts w:ascii="Tahoma" w:hAnsi="Tahoma" w:cs="Tahoma"/>
-          <w:sz w:val="24"/>
-          <w:szCs w:val="24"/>
-        </w:rPr>
-        <w:t>Mauvaise réponse : M</w:t>
-      </w:r>
-    </w:p>
-    <w:p>
-      <w:pPr>
-        <w:rPr>
-          <w:rFonts w:ascii="Tahoma" w:hAnsi="Tahoma" w:cs="Tahoma"/>
-          <w:sz w:val="24"/>
-          <w:szCs w:val="24"/>
-        </w:rPr>
-      </w:pPr>
-      <w:r>
-        <w:rPr>
-          <w:rFonts w:ascii="Tahoma" w:hAnsi="Tahoma" w:cs="Tahoma"/>
-          <w:sz w:val="24"/>
-          <w:szCs w:val="24"/>
-        </w:rPr>
-        <w:t>Afficher la phrase secrete : F</w:t>
-      </w:r>
-    </w:p>
-    <w:p>
-      <w:pPr>
-        <w:rPr>
-          <w:rFonts w:ascii="Tahoma" w:hAnsi="Tahoma" w:cs="Tahoma"/>
-          <w:sz w:val="24"/>
-          <w:szCs w:val="24"/>
-        </w:rPr>
-      </w:pPr>
-      <w:r>
-        <w:rPr>
-          <w:rFonts w:ascii="Tahoma" w:hAnsi="Tahoma" w:cs="Tahoma"/>
-          <w:sz w:val="24"/>
-          <w:szCs w:val="24"/>
-        </w:rPr>
-        <w:t>Faire tourner la roue :</w:t>
-      </w:r>
-    </w:p>
-    <w:p>
-      <w:pPr>
-        <w:ind w:firstLine="708"/>
-        <w:rPr>
-          <w:rFonts w:ascii="Tahoma" w:hAnsi="Tahoma" w:cs="Tahoma"/>
-          <w:sz w:val="24"/>
-          <w:szCs w:val="24"/>
-        </w:rPr>
-      </w:pPr>
-      <w:r>
-        <w:rPr>
-          <w:rFonts w:ascii="Tahoma" w:hAnsi="Tahoma" w:cs="Tahoma"/>
-          <w:sz w:val="24"/>
-          <w:szCs w:val="24"/>
-        </w:rPr>
-        <w:t>Client : S</w:t>
-      </w:r>
-      <w:r>
-        <w:rPr>
-          <w:rFonts w:ascii="Tahoma" w:hAnsi="Tahoma" w:cs="Tahoma"/>
-          <w:sz w:val="24"/>
-          <w:szCs w:val="24"/>
-        </w:rPr>
-        <w:t xml:space="preserve"> (demande), S-1</w:t>
-      </w:r>
-      <w:r>
-        <w:rPr>
-          <w:rFonts w:ascii="Tahoma" w:hAnsi="Tahoma" w:cs="Tahoma"/>
-          <w:sz w:val="24"/>
-          <w:szCs w:val="24"/>
-        </w:rPr>
-        <w:t>-&lt;valeur&gt;</w:t>
-      </w:r>
-      <w:r>
-        <w:rPr>
-          <w:rFonts w:ascii="Tahoma" w:hAnsi="Tahoma" w:cs="Tahoma"/>
-          <w:sz w:val="24"/>
-          <w:szCs w:val="24"/>
-        </w:rPr>
-        <w:t xml:space="preserve"> (roue tournée)</w:t>
-      </w:r>
-    </w:p>
-    <w:p>
-      <w:pPr>
-        <w:ind w:firstLine="708"/>
-        <w:rPr>
-          <w:rFonts w:ascii="Tahoma" w:hAnsi="Tahoma" w:cs="Tahoma"/>
-          <w:sz w:val="24"/>
-          <w:szCs w:val="24"/>
-        </w:rPr>
-      </w:pPr>
-      <w:r>
-        <w:rPr>
-          <w:rFonts w:ascii="Tahoma" w:hAnsi="Tahoma" w:cs="Tahoma"/>
-          <w:sz w:val="24"/>
-          <w:szCs w:val="24"/>
-        </w:rPr>
-        <w:t>Serveur (réponse broadcasté) :</w:t>
-      </w:r>
-      <w:r>
-        <w:rPr>
-          <w:rFonts w:ascii="Tahoma" w:hAnsi="Tahoma" w:cs="Tahoma"/>
-          <w:sz w:val="24"/>
-          <w:szCs w:val="24"/>
-        </w:rPr>
-        <w:t xml:space="preserve"> S-&lt;value&gt; (value étant en degrés)</w:t>
-      </w:r>
-    </w:p>
-    <w:p>
-      <w:pPr>
-        <w:rPr>
-          <w:rFonts w:ascii="Tahoma" w:hAnsi="Tahoma" w:cs="Tahoma"/>
-          <w:sz w:val="24"/>
-          <w:szCs w:val="24"/>
-        </w:rPr>
-      </w:pPr>
-    </w:p>
-    <w:p>
-      <w:pPr>
-        <w:rPr>
-          <w:rFonts w:ascii="Tahoma" w:hAnsi="Tahoma" w:cs="Tahoma"/>
-          <w:sz w:val="24"/>
-          <w:szCs w:val="24"/>
-        </w:rPr>
-      </w:pPr>
-      <w:r>
-        <w:rPr>
-          <w:rFonts w:ascii="Tahoma" w:hAnsi="Tahoma" w:cs="Tahoma"/>
-          <w:sz w:val="24"/>
-          <w:szCs w:val="24"/>
-        </w:rPr>
-        <w:t>Serveur attant que le joueur tourne le roue (30s) : A</w:t>
-      </w:r>
-      <w:r>
-        <w:rPr>
-          <w:rFonts w:ascii="Tahoma" w:hAnsi="Tahoma" w:cs="Tahoma"/>
-          <w:sz w:val="24"/>
-          <w:szCs w:val="24"/>
-        </w:rPr>
-        <w:t>-&lt;true / flase&gt;</w:t>
-      </w:r>
-    </w:p>
-    <w:p>
-      <w:pPr>
-        <w:rPr>
-          <w:rFonts w:ascii="Tahoma" w:hAnsi="Tahoma" w:cs="Tahoma"/>
-          <w:sz w:val="24"/>
-          <w:szCs w:val="24"/>
-        </w:rPr>
-      </w:pPr>
-      <w:r>
-        <w:rPr>
-          <w:rFonts w:ascii="Tahoma" w:hAnsi="Tahoma" w:cs="Tahoma"/>
-          <w:sz w:val="24"/>
-          <w:szCs w:val="24"/>
-        </w:rPr>
-        <w:t>Recevoir argent des joueurs : E-&lt;id&gt;-&lt;ammount&gt;</w:t>
-      </w:r>
-    </w:p>
-    <w:p>
-      <w:pPr>
-        <w:rPr>
-          <w:rFonts w:ascii="Tahoma" w:hAnsi="Tahoma" w:cs="Tahoma"/>
-          <w:sz w:val="24"/>
-          <w:szCs w:val="24"/>
-        </w:rPr>
-      </w:pPr>
-    </w:p>
-    <w:p>
-      <w:pPr>
-        <w:rPr>
-          <w:rFonts w:ascii="Tahoma" w:hAnsi="Tahoma" w:cs="Tahoma"/>
-          <w:sz w:val="24"/>
-          <w:szCs w:val="24"/>
-        </w:rPr>
-      </w:pPr>
-      <w:r>
-        <w:rPr>
-          <w:rFonts w:ascii="Tahoma" w:hAnsi="Tahoma" w:cs="Tahoma"/>
-          <w:sz w:val="24"/>
-          <w:szCs w:val="24"/>
-        </w:rPr>
-        <w:t xml:space="preserve">Buy voyelle : </w:t>
-      </w:r>
     </w:p>
     <w:sectPr>
       <w:pgSz w:w="11906" w:h="16838"/>

</xml_diff>

<commit_message>
fix when player sumbit false letter
</commit_message>
<xml_diff>
--- a/La roue de la fortune protocol.docx
+++ b/La roue de la fortune protocol.docx
@@ -52,25 +52,7 @@
           <w:sz w:val="24"/>
           <w:szCs w:val="24"/>
         </w:rPr>
-        <w:t>Connection : C-&lt;pseudo&gt;-&lt;</w:t>
-      </w:r>
-      <w:proofErr w:type="spellStart"/>
-      <w:r>
-        <w:rPr>
-          <w:rFonts w:ascii="Tahoma" w:hAnsi="Tahoma" w:cs="Tahoma"/>
-          <w:sz w:val="24"/>
-          <w:szCs w:val="24"/>
-        </w:rPr>
-        <w:t>psw</w:t>
-      </w:r>
-      <w:proofErr w:type="spellEnd"/>
-      <w:r>
-        <w:rPr>
-          <w:rFonts w:ascii="Tahoma" w:hAnsi="Tahoma" w:cs="Tahoma"/>
-          <w:sz w:val="24"/>
-          <w:szCs w:val="24"/>
-        </w:rPr>
-        <w:t>&gt;</w:t>
+        <w:t>Connection : C-&lt;pseudo&gt;-&lt;psw&gt;</w:t>
       </w:r>
     </w:p>
     <w:p>
@@ -130,25 +112,7 @@
           <w:sz w:val="24"/>
           <w:szCs w:val="24"/>
         </w:rPr>
-        <w:t>Inscription : I-&lt;pseudo&gt;-&lt;</w:t>
-      </w:r>
-      <w:proofErr w:type="spellStart"/>
-      <w:r>
-        <w:rPr>
-          <w:rFonts w:ascii="Tahoma" w:hAnsi="Tahoma" w:cs="Tahoma"/>
-          <w:sz w:val="24"/>
-          <w:szCs w:val="24"/>
-        </w:rPr>
-        <w:t>psw</w:t>
-      </w:r>
-      <w:proofErr w:type="spellEnd"/>
-      <w:r>
-        <w:rPr>
-          <w:rFonts w:ascii="Tahoma" w:hAnsi="Tahoma" w:cs="Tahoma"/>
-          <w:sz w:val="24"/>
-          <w:szCs w:val="24"/>
-        </w:rPr>
-        <w:t>&gt;</w:t>
+        <w:t>Inscription : I-&lt;pseudo&gt;-&lt;psw&gt;</w:t>
       </w:r>
     </w:p>
     <w:p>
@@ -498,53 +462,7 @@
           <w:szCs w:val="24"/>
         </w:rPr>
         <w:tab/>
-        <w:t xml:space="preserve">Broadcasté à </w:t>
-      </w:r>
-      <w:proofErr w:type="spellStart"/>
-      <w:proofErr w:type="gramStart"/>
-      <w:r>
-        <w:rPr>
-          <w:rFonts w:ascii="Tahoma" w:hAnsi="Tahoma" w:cs="Tahoma"/>
-          <w:sz w:val="24"/>
-          <w:szCs w:val="24"/>
-        </w:rPr>
-        <w:t>tout</w:t>
-      </w:r>
-      <w:proofErr w:type="spellEnd"/>
-      <w:r>
-        <w:rPr>
-          <w:rFonts w:ascii="Tahoma" w:hAnsi="Tahoma" w:cs="Tahoma"/>
-          <w:sz w:val="24"/>
-          <w:szCs w:val="24"/>
-        </w:rPr>
-        <w:t xml:space="preserve"> les joueurs</w:t>
-      </w:r>
-      <w:proofErr w:type="gramEnd"/>
-      <w:r>
-        <w:rPr>
-          <w:rFonts w:ascii="Tahoma" w:hAnsi="Tahoma" w:cs="Tahoma"/>
-          <w:sz w:val="24"/>
-          <w:szCs w:val="24"/>
-        </w:rPr>
-        <w:t xml:space="preserve"> de la partie (y compris le </w:t>
-      </w:r>
-      <w:proofErr w:type="spellStart"/>
-      <w:r>
-        <w:rPr>
-          <w:rFonts w:ascii="Tahoma" w:hAnsi="Tahoma" w:cs="Tahoma"/>
-          <w:sz w:val="24"/>
-          <w:szCs w:val="24"/>
-        </w:rPr>
-        <w:t>sender</w:t>
-      </w:r>
-      <w:proofErr w:type="spellEnd"/>
-      <w:r>
-        <w:rPr>
-          <w:rFonts w:ascii="Tahoma" w:hAnsi="Tahoma" w:cs="Tahoma"/>
-          <w:sz w:val="24"/>
-          <w:szCs w:val="24"/>
-        </w:rPr>
-        <w:t>)</w:t>
+        <w:t>Broadcasté à tout les joueurs de la partie (y compris le sender)</w:t>
       </w:r>
     </w:p>
     <w:p>
@@ -648,414 +566,308 @@
           <w:sz w:val="24"/>
           <w:szCs w:val="24"/>
         </w:rPr>
-        <w:t>C</w:t>
-      </w:r>
-      <w:r>
-        <w:rPr>
-          <w:rFonts w:ascii="Tahoma" w:hAnsi="Tahoma" w:cs="Tahoma"/>
-          <w:sz w:val="24"/>
-          <w:szCs w:val="24"/>
-        </w:rPr>
-        <w:t xml:space="preserve">lient </w:t>
-      </w:r>
-      <w:r>
-        <w:rPr>
-          <w:rFonts w:ascii="Tahoma" w:hAnsi="Tahoma" w:cs="Tahoma"/>
-          <w:sz w:val="24"/>
-          <w:szCs w:val="24"/>
-        </w:rPr>
-        <w:t xml:space="preserve">vers server : W-&lt;char&gt; </w:t>
-      </w:r>
-    </w:p>
-    <w:p>
-      <w:pPr>
-        <w:rPr>
-          <w:rFonts w:ascii="Tahoma" w:hAnsi="Tahoma" w:cs="Tahoma"/>
-          <w:sz w:val="24"/>
-          <w:szCs w:val="24"/>
-        </w:rPr>
-      </w:pPr>
-    </w:p>
-    <w:p>
-      <w:pPr>
-        <w:rPr>
-          <w:rFonts w:ascii="Tahoma" w:hAnsi="Tahoma" w:cs="Tahoma"/>
-          <w:sz w:val="24"/>
-          <w:szCs w:val="24"/>
-        </w:rPr>
-      </w:pPr>
-      <w:r>
-        <w:rPr>
-          <w:rFonts w:ascii="Tahoma" w:hAnsi="Tahoma" w:cs="Tahoma"/>
-          <w:sz w:val="24"/>
-          <w:szCs w:val="24"/>
-        </w:rPr>
-        <w:t xml:space="preserve">Gagnant de la question : </w:t>
-      </w:r>
-      <w:r>
-        <w:rPr>
-          <w:rFonts w:ascii="Tahoma" w:hAnsi="Tahoma" w:cs="Tahoma"/>
-          <w:sz w:val="24"/>
-          <w:szCs w:val="24"/>
-        </w:rPr>
-        <w:t>j-&lt;id&gt;</w:t>
-      </w:r>
-    </w:p>
-    <w:p>
-      <w:pPr>
-        <w:rPr>
-          <w:rFonts w:ascii="Tahoma" w:hAnsi="Tahoma" w:cs="Tahoma"/>
-          <w:sz w:val="24"/>
-          <w:szCs w:val="24"/>
-        </w:rPr>
-      </w:pPr>
-      <w:r>
-        <w:rPr>
-          <w:rFonts w:ascii="Tahoma" w:hAnsi="Tahoma" w:cs="Tahoma"/>
-          <w:sz w:val="24"/>
-          <w:szCs w:val="24"/>
-        </w:rPr>
-        <w:t xml:space="preserve">Boolean can </w:t>
-      </w:r>
-      <w:proofErr w:type="spellStart"/>
-      <w:r>
-        <w:rPr>
-          <w:rFonts w:ascii="Tahoma" w:hAnsi="Tahoma" w:cs="Tahoma"/>
-          <w:sz w:val="24"/>
-          <w:szCs w:val="24"/>
-        </w:rPr>
-        <w:t>play</w:t>
-      </w:r>
-      <w:proofErr w:type="spellEnd"/>
-      <w:r>
-        <w:rPr>
-          <w:rFonts w:ascii="Tahoma" w:hAnsi="Tahoma" w:cs="Tahoma"/>
-          <w:sz w:val="24"/>
-          <w:szCs w:val="24"/>
-        </w:rPr>
-        <w:t xml:space="preserve"> : </w:t>
-      </w:r>
-      <w:r>
-        <w:rPr>
-          <w:rFonts w:ascii="Tahoma" w:hAnsi="Tahoma" w:cs="Tahoma"/>
-          <w:sz w:val="24"/>
-          <w:szCs w:val="24"/>
-        </w:rPr>
-        <w:t>b</w:t>
-      </w:r>
-      <w:r>
-        <w:rPr>
-          <w:rFonts w:ascii="Tahoma" w:hAnsi="Tahoma" w:cs="Tahoma"/>
-          <w:sz w:val="24"/>
-          <w:szCs w:val="24"/>
-        </w:rPr>
-        <w:t xml:space="preserve">-&lt;1&gt; ou </w:t>
-      </w:r>
-      <w:r>
-        <w:rPr>
-          <w:rFonts w:ascii="Tahoma" w:hAnsi="Tahoma" w:cs="Tahoma"/>
-          <w:sz w:val="24"/>
-          <w:szCs w:val="24"/>
-        </w:rPr>
-        <w:t>b</w:t>
-      </w:r>
-      <w:r>
-        <w:rPr>
-          <w:rFonts w:ascii="Tahoma" w:hAnsi="Tahoma" w:cs="Tahoma"/>
-          <w:sz w:val="24"/>
-          <w:szCs w:val="24"/>
-        </w:rPr>
-        <w:t>-&lt;0&gt;</w:t>
-      </w:r>
-    </w:p>
-    <w:p>
-      <w:pPr>
-        <w:rPr>
-          <w:rFonts w:ascii="Tahoma" w:hAnsi="Tahoma" w:cs="Tahoma"/>
-          <w:sz w:val="24"/>
-          <w:szCs w:val="24"/>
-        </w:rPr>
-      </w:pPr>
-      <w:r>
-        <w:rPr>
-          <w:rFonts w:ascii="Tahoma" w:hAnsi="Tahoma" w:cs="Tahoma"/>
-          <w:sz w:val="24"/>
-          <w:szCs w:val="24"/>
-        </w:rPr>
-        <w:t>Mauvaise réponse : M</w:t>
-      </w:r>
-    </w:p>
-    <w:p>
-      <w:pPr>
-        <w:rPr>
-          <w:rFonts w:ascii="Tahoma" w:hAnsi="Tahoma" w:cs="Tahoma"/>
-          <w:sz w:val="24"/>
-          <w:szCs w:val="24"/>
-        </w:rPr>
-      </w:pPr>
-      <w:r>
-        <w:rPr>
-          <w:rFonts w:ascii="Tahoma" w:hAnsi="Tahoma" w:cs="Tahoma"/>
-          <w:sz w:val="24"/>
-          <w:szCs w:val="24"/>
-        </w:rPr>
-        <w:t xml:space="preserve">Afficher la phrase </w:t>
-      </w:r>
-      <w:proofErr w:type="spellStart"/>
-      <w:r>
-        <w:rPr>
-          <w:rFonts w:ascii="Tahoma" w:hAnsi="Tahoma" w:cs="Tahoma"/>
-          <w:sz w:val="24"/>
-          <w:szCs w:val="24"/>
-        </w:rPr>
-        <w:t>secrete</w:t>
-      </w:r>
-      <w:proofErr w:type="spellEnd"/>
-      <w:r>
-        <w:rPr>
-          <w:rFonts w:ascii="Tahoma" w:hAnsi="Tahoma" w:cs="Tahoma"/>
-          <w:sz w:val="24"/>
-          <w:szCs w:val="24"/>
-        </w:rPr>
-        <w:t> : F</w:t>
-      </w:r>
-    </w:p>
-    <w:p>
-      <w:pPr>
-        <w:rPr>
-          <w:rFonts w:ascii="Tahoma" w:hAnsi="Tahoma" w:cs="Tahoma"/>
-          <w:sz w:val="24"/>
-          <w:szCs w:val="24"/>
-        </w:rPr>
-      </w:pPr>
-      <w:r>
-        <w:rPr>
-          <w:rFonts w:ascii="Tahoma" w:hAnsi="Tahoma" w:cs="Tahoma"/>
-          <w:sz w:val="24"/>
-          <w:szCs w:val="24"/>
-        </w:rPr>
-        <w:t>Faire tourner la roue :</w:t>
-      </w:r>
-    </w:p>
-    <w:p>
-      <w:pPr>
-        <w:ind w:firstLine="708"/>
-        <w:rPr>
-          <w:rFonts w:ascii="Tahoma" w:hAnsi="Tahoma" w:cs="Tahoma"/>
-          <w:sz w:val="24"/>
-          <w:szCs w:val="24"/>
-        </w:rPr>
-      </w:pPr>
-      <w:r>
-        <w:rPr>
-          <w:rFonts w:ascii="Tahoma" w:hAnsi="Tahoma" w:cs="Tahoma"/>
-          <w:sz w:val="24"/>
-          <w:szCs w:val="24"/>
-        </w:rPr>
-        <w:t>Client : S</w:t>
-      </w:r>
-      <w:r>
-        <w:rPr>
-          <w:rFonts w:ascii="Tahoma" w:hAnsi="Tahoma" w:cs="Tahoma"/>
-          <w:sz w:val="24"/>
-          <w:szCs w:val="24"/>
-        </w:rPr>
-        <w:t xml:space="preserve"> (demande), S-1</w:t>
-      </w:r>
-      <w:r>
-        <w:rPr>
-          <w:rFonts w:ascii="Tahoma" w:hAnsi="Tahoma" w:cs="Tahoma"/>
-          <w:sz w:val="24"/>
-          <w:szCs w:val="24"/>
-        </w:rPr>
-        <w:t>-&lt;valeur&gt;</w:t>
-      </w:r>
-      <w:r>
-        <w:rPr>
-          <w:rFonts w:ascii="Tahoma" w:hAnsi="Tahoma" w:cs="Tahoma"/>
-          <w:sz w:val="24"/>
-          <w:szCs w:val="24"/>
-        </w:rPr>
-        <w:t xml:space="preserve"> (roue tournée)</w:t>
-      </w:r>
-    </w:p>
-    <w:p>
-      <w:pPr>
-        <w:ind w:firstLine="708"/>
-        <w:rPr>
-          <w:rFonts w:ascii="Tahoma" w:hAnsi="Tahoma" w:cs="Tahoma"/>
-          <w:sz w:val="24"/>
-          <w:szCs w:val="24"/>
-        </w:rPr>
-      </w:pPr>
-      <w:r>
-        <w:rPr>
-          <w:rFonts w:ascii="Tahoma" w:hAnsi="Tahoma" w:cs="Tahoma"/>
-          <w:sz w:val="24"/>
-          <w:szCs w:val="24"/>
-        </w:rPr>
-        <w:t>Serveur (réponse broadcasté) :</w:t>
-      </w:r>
-      <w:r>
-        <w:rPr>
-          <w:rFonts w:ascii="Tahoma" w:hAnsi="Tahoma" w:cs="Tahoma"/>
-          <w:sz w:val="24"/>
-          <w:szCs w:val="24"/>
-        </w:rPr>
-        <w:t xml:space="preserve"> S-&lt;value&gt; (value étant en degrés)</w:t>
-      </w:r>
-    </w:p>
-    <w:p>
-      <w:pPr>
-        <w:rPr>
-          <w:rFonts w:ascii="Tahoma" w:hAnsi="Tahoma" w:cs="Tahoma"/>
-          <w:sz w:val="24"/>
-          <w:szCs w:val="24"/>
-        </w:rPr>
-      </w:pPr>
-    </w:p>
-    <w:p>
-      <w:pPr>
-        <w:rPr>
-          <w:rFonts w:ascii="Tahoma" w:hAnsi="Tahoma" w:cs="Tahoma"/>
-          <w:sz w:val="24"/>
-          <w:szCs w:val="24"/>
-        </w:rPr>
-      </w:pPr>
-      <w:r>
-        <w:rPr>
-          <w:rFonts w:ascii="Tahoma" w:hAnsi="Tahoma" w:cs="Tahoma"/>
-          <w:sz w:val="24"/>
-          <w:szCs w:val="24"/>
-        </w:rPr>
-        <w:t xml:space="preserve">Serveur </w:t>
-      </w:r>
-      <w:proofErr w:type="spellStart"/>
-      <w:r>
-        <w:rPr>
-          <w:rFonts w:ascii="Tahoma" w:hAnsi="Tahoma" w:cs="Tahoma"/>
-          <w:sz w:val="24"/>
-          <w:szCs w:val="24"/>
-        </w:rPr>
-        <w:t>attant</w:t>
-      </w:r>
-      <w:proofErr w:type="spellEnd"/>
-      <w:r>
-        <w:rPr>
-          <w:rFonts w:ascii="Tahoma" w:hAnsi="Tahoma" w:cs="Tahoma"/>
-          <w:sz w:val="24"/>
-          <w:szCs w:val="24"/>
-        </w:rPr>
-        <w:t xml:space="preserve"> que le joueur tourne le </w:t>
-      </w:r>
-      <w:proofErr w:type="spellStart"/>
-      <w:r>
-        <w:rPr>
-          <w:rFonts w:ascii="Tahoma" w:hAnsi="Tahoma" w:cs="Tahoma"/>
-          <w:sz w:val="24"/>
-          <w:szCs w:val="24"/>
-        </w:rPr>
-        <w:t>roue</w:t>
-      </w:r>
-      <w:proofErr w:type="spellEnd"/>
-      <w:r>
-        <w:rPr>
-          <w:rFonts w:ascii="Tahoma" w:hAnsi="Tahoma" w:cs="Tahoma"/>
-          <w:sz w:val="24"/>
-          <w:szCs w:val="24"/>
-        </w:rPr>
-        <w:t xml:space="preserve"> (30s) : A</w:t>
-      </w:r>
-      <w:r>
-        <w:rPr>
-          <w:rFonts w:ascii="Tahoma" w:hAnsi="Tahoma" w:cs="Tahoma"/>
-          <w:sz w:val="24"/>
-          <w:szCs w:val="24"/>
-        </w:rPr>
-        <w:t>-&lt;</w:t>
-      </w:r>
-      <w:proofErr w:type="spellStart"/>
-      <w:r>
-        <w:rPr>
-          <w:rFonts w:ascii="Tahoma" w:hAnsi="Tahoma" w:cs="Tahoma"/>
-          <w:sz w:val="24"/>
-          <w:szCs w:val="24"/>
-        </w:rPr>
-        <w:t>true</w:t>
-      </w:r>
-      <w:proofErr w:type="spellEnd"/>
-      <w:r>
-        <w:rPr>
-          <w:rFonts w:ascii="Tahoma" w:hAnsi="Tahoma" w:cs="Tahoma"/>
-          <w:sz w:val="24"/>
-          <w:szCs w:val="24"/>
-        </w:rPr>
-        <w:t xml:space="preserve"> / </w:t>
-      </w:r>
-      <w:proofErr w:type="spellStart"/>
-      <w:r>
-        <w:rPr>
-          <w:rFonts w:ascii="Tahoma" w:hAnsi="Tahoma" w:cs="Tahoma"/>
-          <w:sz w:val="24"/>
-          <w:szCs w:val="24"/>
-        </w:rPr>
-        <w:t>flase</w:t>
-      </w:r>
-      <w:proofErr w:type="spellEnd"/>
-      <w:r>
-        <w:rPr>
-          <w:rFonts w:ascii="Tahoma" w:hAnsi="Tahoma" w:cs="Tahoma"/>
-          <w:sz w:val="24"/>
-          <w:szCs w:val="24"/>
-        </w:rPr>
-        <w:t>&gt;</w:t>
-      </w:r>
-    </w:p>
-    <w:p>
-      <w:pPr>
-        <w:rPr>
-          <w:rFonts w:ascii="Tahoma" w:hAnsi="Tahoma" w:cs="Tahoma"/>
-          <w:sz w:val="24"/>
-          <w:szCs w:val="24"/>
-        </w:rPr>
-      </w:pPr>
-      <w:r>
-        <w:rPr>
-          <w:rFonts w:ascii="Tahoma" w:hAnsi="Tahoma" w:cs="Tahoma"/>
-          <w:sz w:val="24"/>
-          <w:szCs w:val="24"/>
-        </w:rPr>
-        <w:t>Recevoir argent des joueurs : E-&lt;id&gt;-&lt;</w:t>
-      </w:r>
-      <w:proofErr w:type="spellStart"/>
-      <w:r>
-        <w:rPr>
-          <w:rFonts w:ascii="Tahoma" w:hAnsi="Tahoma" w:cs="Tahoma"/>
-          <w:sz w:val="24"/>
-          <w:szCs w:val="24"/>
-        </w:rPr>
-        <w:t>ammount</w:t>
-      </w:r>
-      <w:proofErr w:type="spellEnd"/>
-      <w:r>
-        <w:rPr>
-          <w:rFonts w:ascii="Tahoma" w:hAnsi="Tahoma" w:cs="Tahoma"/>
-          <w:sz w:val="24"/>
-          <w:szCs w:val="24"/>
-        </w:rPr>
-        <w:t>&gt;</w:t>
-      </w:r>
-    </w:p>
-    <w:p>
-      <w:pPr>
-        <w:rPr>
-          <w:rFonts w:ascii="Tahoma" w:hAnsi="Tahoma" w:cs="Tahoma"/>
-          <w:sz w:val="24"/>
-          <w:szCs w:val="24"/>
-        </w:rPr>
-      </w:pPr>
+        <w:tab/>
+        <w:t>Si position = -1 =&gt; bad char</w:t>
+      </w:r>
       <w:bookmarkStart w:id="0" w:name="_GoBack"/>
       <w:bookmarkEnd w:id="0"/>
+    </w:p>
+    <w:p>
+      <w:pPr>
+        <w:ind w:firstLine="708"/>
+        <w:rPr>
+          <w:rFonts w:ascii="Tahoma" w:hAnsi="Tahoma" w:cs="Tahoma"/>
+          <w:sz w:val="24"/>
+          <w:szCs w:val="24"/>
+        </w:rPr>
+      </w:pPr>
+      <w:r>
+        <w:rPr>
+          <w:rFonts w:ascii="Tahoma" w:hAnsi="Tahoma" w:cs="Tahoma"/>
+          <w:sz w:val="24"/>
+          <w:szCs w:val="24"/>
+        </w:rPr>
+        <w:lastRenderedPageBreak/>
+        <w:t>C</w:t>
+      </w:r>
+      <w:r>
+        <w:rPr>
+          <w:rFonts w:ascii="Tahoma" w:hAnsi="Tahoma" w:cs="Tahoma"/>
+          <w:sz w:val="24"/>
+          <w:szCs w:val="24"/>
+        </w:rPr>
+        <w:t xml:space="preserve">lient </w:t>
+      </w:r>
+      <w:r>
+        <w:rPr>
+          <w:rFonts w:ascii="Tahoma" w:hAnsi="Tahoma" w:cs="Tahoma"/>
+          <w:sz w:val="24"/>
+          <w:szCs w:val="24"/>
+        </w:rPr>
+        <w:t xml:space="preserve">vers server : W-&lt;char&gt; </w:t>
+      </w:r>
+    </w:p>
+    <w:p>
+      <w:pPr>
+        <w:rPr>
+          <w:rFonts w:ascii="Tahoma" w:hAnsi="Tahoma" w:cs="Tahoma"/>
+          <w:sz w:val="24"/>
+          <w:szCs w:val="24"/>
+        </w:rPr>
+      </w:pPr>
+    </w:p>
+    <w:p>
+      <w:pPr>
+        <w:rPr>
+          <w:rFonts w:ascii="Tahoma" w:hAnsi="Tahoma" w:cs="Tahoma"/>
+          <w:sz w:val="24"/>
+          <w:szCs w:val="24"/>
+        </w:rPr>
+      </w:pPr>
+      <w:r>
+        <w:rPr>
+          <w:rFonts w:ascii="Tahoma" w:hAnsi="Tahoma" w:cs="Tahoma"/>
+          <w:sz w:val="24"/>
+          <w:szCs w:val="24"/>
+        </w:rPr>
+        <w:t xml:space="preserve">Gagnant de la question : </w:t>
+      </w:r>
+      <w:r>
+        <w:rPr>
+          <w:rFonts w:ascii="Tahoma" w:hAnsi="Tahoma" w:cs="Tahoma"/>
+          <w:sz w:val="24"/>
+          <w:szCs w:val="24"/>
+        </w:rPr>
+        <w:t>j-&lt;id&gt;</w:t>
+      </w:r>
+    </w:p>
+    <w:p>
+      <w:pPr>
+        <w:rPr>
+          <w:rFonts w:ascii="Tahoma" w:hAnsi="Tahoma" w:cs="Tahoma"/>
+          <w:sz w:val="24"/>
+          <w:szCs w:val="24"/>
+        </w:rPr>
+      </w:pPr>
+      <w:r>
+        <w:rPr>
+          <w:rFonts w:ascii="Tahoma" w:hAnsi="Tahoma" w:cs="Tahoma"/>
+          <w:sz w:val="24"/>
+          <w:szCs w:val="24"/>
+        </w:rPr>
+        <w:t xml:space="preserve">Boolean can play : </w:t>
+      </w:r>
+      <w:r>
+        <w:rPr>
+          <w:rFonts w:ascii="Tahoma" w:hAnsi="Tahoma" w:cs="Tahoma"/>
+          <w:sz w:val="24"/>
+          <w:szCs w:val="24"/>
+        </w:rPr>
+        <w:t>b</w:t>
+      </w:r>
+      <w:r>
+        <w:rPr>
+          <w:rFonts w:ascii="Tahoma" w:hAnsi="Tahoma" w:cs="Tahoma"/>
+          <w:sz w:val="24"/>
+          <w:szCs w:val="24"/>
+        </w:rPr>
+        <w:t xml:space="preserve">-&lt;1&gt; ou </w:t>
+      </w:r>
+      <w:r>
+        <w:rPr>
+          <w:rFonts w:ascii="Tahoma" w:hAnsi="Tahoma" w:cs="Tahoma"/>
+          <w:sz w:val="24"/>
+          <w:szCs w:val="24"/>
+        </w:rPr>
+        <w:t>b</w:t>
+      </w:r>
+      <w:r>
+        <w:rPr>
+          <w:rFonts w:ascii="Tahoma" w:hAnsi="Tahoma" w:cs="Tahoma"/>
+          <w:sz w:val="24"/>
+          <w:szCs w:val="24"/>
+        </w:rPr>
+        <w:t>-&lt;0&gt;</w:t>
+      </w:r>
+    </w:p>
+    <w:p>
+      <w:pPr>
+        <w:rPr>
+          <w:rFonts w:ascii="Tahoma" w:hAnsi="Tahoma" w:cs="Tahoma"/>
+          <w:sz w:val="24"/>
+          <w:szCs w:val="24"/>
+        </w:rPr>
+      </w:pPr>
+      <w:r>
+        <w:rPr>
+          <w:rFonts w:ascii="Tahoma" w:hAnsi="Tahoma" w:cs="Tahoma"/>
+          <w:sz w:val="24"/>
+          <w:szCs w:val="24"/>
+        </w:rPr>
+        <w:t>Mauvaise réponse : M</w:t>
+      </w:r>
+    </w:p>
+    <w:p>
+      <w:pPr>
+        <w:rPr>
+          <w:rFonts w:ascii="Tahoma" w:hAnsi="Tahoma" w:cs="Tahoma"/>
+          <w:sz w:val="24"/>
+          <w:szCs w:val="24"/>
+        </w:rPr>
+      </w:pPr>
+      <w:r>
+        <w:rPr>
+          <w:rFonts w:ascii="Tahoma" w:hAnsi="Tahoma" w:cs="Tahoma"/>
+          <w:sz w:val="24"/>
+          <w:szCs w:val="24"/>
+        </w:rPr>
+        <w:t>Afficher la phrase secrete : F</w:t>
+      </w:r>
+    </w:p>
+    <w:p>
+      <w:pPr>
+        <w:rPr>
+          <w:rFonts w:ascii="Tahoma" w:hAnsi="Tahoma" w:cs="Tahoma"/>
+          <w:sz w:val="24"/>
+          <w:szCs w:val="24"/>
+        </w:rPr>
+      </w:pPr>
+      <w:r>
+        <w:rPr>
+          <w:rFonts w:ascii="Tahoma" w:hAnsi="Tahoma" w:cs="Tahoma"/>
+          <w:sz w:val="24"/>
+          <w:szCs w:val="24"/>
+        </w:rPr>
+        <w:t>Faire tourner la roue :</w:t>
+      </w:r>
+    </w:p>
+    <w:p>
+      <w:pPr>
+        <w:ind w:firstLine="708"/>
+        <w:rPr>
+          <w:rFonts w:ascii="Tahoma" w:hAnsi="Tahoma" w:cs="Tahoma"/>
+          <w:sz w:val="24"/>
+          <w:szCs w:val="24"/>
+        </w:rPr>
+      </w:pPr>
+      <w:r>
+        <w:rPr>
+          <w:rFonts w:ascii="Tahoma" w:hAnsi="Tahoma" w:cs="Tahoma"/>
+          <w:sz w:val="24"/>
+          <w:szCs w:val="24"/>
+        </w:rPr>
+        <w:t>Client : S</w:t>
+      </w:r>
+      <w:r>
+        <w:rPr>
+          <w:rFonts w:ascii="Tahoma" w:hAnsi="Tahoma" w:cs="Tahoma"/>
+          <w:sz w:val="24"/>
+          <w:szCs w:val="24"/>
+        </w:rPr>
+        <w:t xml:space="preserve"> (demande), S-1</w:t>
+      </w:r>
+      <w:r>
+        <w:rPr>
+          <w:rFonts w:ascii="Tahoma" w:hAnsi="Tahoma" w:cs="Tahoma"/>
+          <w:sz w:val="24"/>
+          <w:szCs w:val="24"/>
+        </w:rPr>
+        <w:t>-&lt;valeur&gt;</w:t>
+      </w:r>
+      <w:r>
+        <w:rPr>
+          <w:rFonts w:ascii="Tahoma" w:hAnsi="Tahoma" w:cs="Tahoma"/>
+          <w:sz w:val="24"/>
+          <w:szCs w:val="24"/>
+        </w:rPr>
+        <w:t xml:space="preserve"> (roue tournée)</w:t>
+      </w:r>
+    </w:p>
+    <w:p>
+      <w:pPr>
+        <w:ind w:firstLine="708"/>
+        <w:rPr>
+          <w:rFonts w:ascii="Tahoma" w:hAnsi="Tahoma" w:cs="Tahoma"/>
+          <w:sz w:val="24"/>
+          <w:szCs w:val="24"/>
+        </w:rPr>
+      </w:pPr>
+      <w:r>
+        <w:rPr>
+          <w:rFonts w:ascii="Tahoma" w:hAnsi="Tahoma" w:cs="Tahoma"/>
+          <w:sz w:val="24"/>
+          <w:szCs w:val="24"/>
+        </w:rPr>
+        <w:t>Serveur (réponse broadcasté) :</w:t>
+      </w:r>
+      <w:r>
+        <w:rPr>
+          <w:rFonts w:ascii="Tahoma" w:hAnsi="Tahoma" w:cs="Tahoma"/>
+          <w:sz w:val="24"/>
+          <w:szCs w:val="24"/>
+        </w:rPr>
+        <w:t xml:space="preserve"> S-&lt;value&gt; (value étant en degrés)</w:t>
+      </w:r>
+    </w:p>
+    <w:p>
+      <w:pPr>
+        <w:rPr>
+          <w:rFonts w:ascii="Tahoma" w:hAnsi="Tahoma" w:cs="Tahoma"/>
+          <w:sz w:val="24"/>
+          <w:szCs w:val="24"/>
+        </w:rPr>
+      </w:pPr>
+    </w:p>
+    <w:p>
+      <w:pPr>
+        <w:rPr>
+          <w:rFonts w:ascii="Tahoma" w:hAnsi="Tahoma" w:cs="Tahoma"/>
+          <w:sz w:val="24"/>
+          <w:szCs w:val="24"/>
+        </w:rPr>
+      </w:pPr>
+      <w:r>
+        <w:rPr>
+          <w:rFonts w:ascii="Tahoma" w:hAnsi="Tahoma" w:cs="Tahoma"/>
+          <w:sz w:val="24"/>
+          <w:szCs w:val="24"/>
+        </w:rPr>
+        <w:t>Serveur attant que le joueur tourne le roue (30s) : A</w:t>
+      </w:r>
+      <w:r>
+        <w:rPr>
+          <w:rFonts w:ascii="Tahoma" w:hAnsi="Tahoma" w:cs="Tahoma"/>
+          <w:sz w:val="24"/>
+          <w:szCs w:val="24"/>
+        </w:rPr>
+        <w:t>-&lt;true / flase&gt;</w:t>
+      </w:r>
+    </w:p>
+    <w:p>
+      <w:pPr>
+        <w:rPr>
+          <w:rFonts w:ascii="Tahoma" w:hAnsi="Tahoma" w:cs="Tahoma"/>
+          <w:sz w:val="24"/>
+          <w:szCs w:val="24"/>
+        </w:rPr>
+      </w:pPr>
+      <w:r>
+        <w:rPr>
+          <w:rFonts w:ascii="Tahoma" w:hAnsi="Tahoma" w:cs="Tahoma"/>
+          <w:sz w:val="24"/>
+          <w:szCs w:val="24"/>
+        </w:rPr>
+        <w:t>Recevoir argent des joueurs : E-&lt;id&gt;-&lt;ammount&gt;</w:t>
+      </w:r>
+    </w:p>
+    <w:p>
+      <w:pPr>
+        <w:rPr>
+          <w:rFonts w:ascii="Tahoma" w:hAnsi="Tahoma" w:cs="Tahoma"/>
+          <w:sz w:val="24"/>
+          <w:szCs w:val="24"/>
+        </w:rPr>
+      </w:pPr>
     </w:p>
     <w:sectPr>
       <w:pgSz w:w="11906" w:h="16838"/>

</xml_diff>

<commit_message>
Adding new round protocol and fix
</commit_message>
<xml_diff>
--- a/La roue de la fortune protocol.docx
+++ b/La roue de la fortune protocol.docx
@@ -569,305 +569,330 @@
         <w:tab/>
         <w:t>Si position = -1 =&gt; bad char</w:t>
       </w:r>
+    </w:p>
+    <w:p>
+      <w:pPr>
+        <w:ind w:firstLine="708"/>
+        <w:rPr>
+          <w:rFonts w:ascii="Tahoma" w:hAnsi="Tahoma" w:cs="Tahoma"/>
+          <w:sz w:val="24"/>
+          <w:szCs w:val="24"/>
+        </w:rPr>
+      </w:pPr>
+      <w:r>
+        <w:rPr>
+          <w:rFonts w:ascii="Tahoma" w:hAnsi="Tahoma" w:cs="Tahoma"/>
+          <w:sz w:val="24"/>
+          <w:szCs w:val="24"/>
+        </w:rPr>
+        <w:lastRenderedPageBreak/>
+        <w:t>C</w:t>
+      </w:r>
+      <w:r>
+        <w:rPr>
+          <w:rFonts w:ascii="Tahoma" w:hAnsi="Tahoma" w:cs="Tahoma"/>
+          <w:sz w:val="24"/>
+          <w:szCs w:val="24"/>
+        </w:rPr>
+        <w:t xml:space="preserve">lient </w:t>
+      </w:r>
+      <w:r>
+        <w:rPr>
+          <w:rFonts w:ascii="Tahoma" w:hAnsi="Tahoma" w:cs="Tahoma"/>
+          <w:sz w:val="24"/>
+          <w:szCs w:val="24"/>
+        </w:rPr>
+        <w:t xml:space="preserve">vers server : W-&lt;char&gt; </w:t>
+      </w:r>
+    </w:p>
+    <w:p>
+      <w:pPr>
+        <w:rPr>
+          <w:rFonts w:ascii="Tahoma" w:hAnsi="Tahoma" w:cs="Tahoma"/>
+          <w:sz w:val="24"/>
+          <w:szCs w:val="24"/>
+        </w:rPr>
+      </w:pPr>
+    </w:p>
+    <w:p>
+      <w:pPr>
+        <w:rPr>
+          <w:rFonts w:ascii="Tahoma" w:hAnsi="Tahoma" w:cs="Tahoma"/>
+          <w:sz w:val="24"/>
+          <w:szCs w:val="24"/>
+        </w:rPr>
+      </w:pPr>
+      <w:r>
+        <w:rPr>
+          <w:rFonts w:ascii="Tahoma" w:hAnsi="Tahoma" w:cs="Tahoma"/>
+          <w:sz w:val="24"/>
+          <w:szCs w:val="24"/>
+        </w:rPr>
+        <w:t xml:space="preserve">Gagnant de la question : </w:t>
+      </w:r>
+      <w:r>
+        <w:rPr>
+          <w:rFonts w:ascii="Tahoma" w:hAnsi="Tahoma" w:cs="Tahoma"/>
+          <w:sz w:val="24"/>
+          <w:szCs w:val="24"/>
+        </w:rPr>
+        <w:t>j-&lt;id&gt;</w:t>
+      </w:r>
+    </w:p>
+    <w:p>
+      <w:pPr>
+        <w:rPr>
+          <w:rFonts w:ascii="Tahoma" w:hAnsi="Tahoma" w:cs="Tahoma"/>
+          <w:sz w:val="24"/>
+          <w:szCs w:val="24"/>
+        </w:rPr>
+      </w:pPr>
+      <w:r>
+        <w:rPr>
+          <w:rFonts w:ascii="Tahoma" w:hAnsi="Tahoma" w:cs="Tahoma"/>
+          <w:sz w:val="24"/>
+          <w:szCs w:val="24"/>
+        </w:rPr>
+        <w:t xml:space="preserve">Boolean can play : </w:t>
+      </w:r>
+      <w:r>
+        <w:rPr>
+          <w:rFonts w:ascii="Tahoma" w:hAnsi="Tahoma" w:cs="Tahoma"/>
+          <w:sz w:val="24"/>
+          <w:szCs w:val="24"/>
+        </w:rPr>
+        <w:t>b</w:t>
+      </w:r>
+      <w:r>
+        <w:rPr>
+          <w:rFonts w:ascii="Tahoma" w:hAnsi="Tahoma" w:cs="Tahoma"/>
+          <w:sz w:val="24"/>
+          <w:szCs w:val="24"/>
+        </w:rPr>
+        <w:t xml:space="preserve">-&lt;1&gt; ou </w:t>
+      </w:r>
+      <w:r>
+        <w:rPr>
+          <w:rFonts w:ascii="Tahoma" w:hAnsi="Tahoma" w:cs="Tahoma"/>
+          <w:sz w:val="24"/>
+          <w:szCs w:val="24"/>
+        </w:rPr>
+        <w:t>b</w:t>
+      </w:r>
+      <w:r>
+        <w:rPr>
+          <w:rFonts w:ascii="Tahoma" w:hAnsi="Tahoma" w:cs="Tahoma"/>
+          <w:sz w:val="24"/>
+          <w:szCs w:val="24"/>
+        </w:rPr>
+        <w:t>-&lt;0&gt;</w:t>
+      </w:r>
+    </w:p>
+    <w:p>
+      <w:pPr>
+        <w:rPr>
+          <w:rFonts w:ascii="Tahoma" w:hAnsi="Tahoma" w:cs="Tahoma"/>
+          <w:sz w:val="24"/>
+          <w:szCs w:val="24"/>
+        </w:rPr>
+      </w:pPr>
+      <w:r>
+        <w:rPr>
+          <w:rFonts w:ascii="Tahoma" w:hAnsi="Tahoma" w:cs="Tahoma"/>
+          <w:sz w:val="24"/>
+          <w:szCs w:val="24"/>
+        </w:rPr>
+        <w:t>Mauvaise réponse : M</w:t>
+      </w:r>
+    </w:p>
+    <w:p>
+      <w:pPr>
+        <w:rPr>
+          <w:rFonts w:ascii="Tahoma" w:hAnsi="Tahoma" w:cs="Tahoma"/>
+          <w:sz w:val="24"/>
+          <w:szCs w:val="24"/>
+        </w:rPr>
+      </w:pPr>
+      <w:r>
+        <w:rPr>
+          <w:rFonts w:ascii="Tahoma" w:hAnsi="Tahoma" w:cs="Tahoma"/>
+          <w:sz w:val="24"/>
+          <w:szCs w:val="24"/>
+        </w:rPr>
+        <w:t>Afficher la phrase secrete : F</w:t>
+      </w:r>
+    </w:p>
+    <w:p>
+      <w:pPr>
+        <w:rPr>
+          <w:rFonts w:ascii="Tahoma" w:hAnsi="Tahoma" w:cs="Tahoma"/>
+          <w:sz w:val="24"/>
+          <w:szCs w:val="24"/>
+        </w:rPr>
+      </w:pPr>
+      <w:r>
+        <w:rPr>
+          <w:rFonts w:ascii="Tahoma" w:hAnsi="Tahoma" w:cs="Tahoma"/>
+          <w:sz w:val="24"/>
+          <w:szCs w:val="24"/>
+        </w:rPr>
+        <w:t>Faire tourner la roue :</w:t>
+      </w:r>
+    </w:p>
+    <w:p>
+      <w:pPr>
+        <w:ind w:firstLine="708"/>
+        <w:rPr>
+          <w:rFonts w:ascii="Tahoma" w:hAnsi="Tahoma" w:cs="Tahoma"/>
+          <w:sz w:val="24"/>
+          <w:szCs w:val="24"/>
+        </w:rPr>
+      </w:pPr>
+      <w:r>
+        <w:rPr>
+          <w:rFonts w:ascii="Tahoma" w:hAnsi="Tahoma" w:cs="Tahoma"/>
+          <w:sz w:val="24"/>
+          <w:szCs w:val="24"/>
+        </w:rPr>
+        <w:t>Client : S</w:t>
+      </w:r>
+      <w:r>
+        <w:rPr>
+          <w:rFonts w:ascii="Tahoma" w:hAnsi="Tahoma" w:cs="Tahoma"/>
+          <w:sz w:val="24"/>
+          <w:szCs w:val="24"/>
+        </w:rPr>
+        <w:t xml:space="preserve"> (demande), S-1</w:t>
+      </w:r>
+      <w:r>
+        <w:rPr>
+          <w:rFonts w:ascii="Tahoma" w:hAnsi="Tahoma" w:cs="Tahoma"/>
+          <w:sz w:val="24"/>
+          <w:szCs w:val="24"/>
+        </w:rPr>
+        <w:t>-&lt;valeur&gt;</w:t>
+      </w:r>
+      <w:r>
+        <w:rPr>
+          <w:rFonts w:ascii="Tahoma" w:hAnsi="Tahoma" w:cs="Tahoma"/>
+          <w:sz w:val="24"/>
+          <w:szCs w:val="24"/>
+        </w:rPr>
+        <w:t xml:space="preserve"> (roue tournée)</w:t>
+      </w:r>
+    </w:p>
+    <w:p>
+      <w:pPr>
+        <w:ind w:firstLine="708"/>
+        <w:rPr>
+          <w:rFonts w:ascii="Tahoma" w:hAnsi="Tahoma" w:cs="Tahoma"/>
+          <w:sz w:val="24"/>
+          <w:szCs w:val="24"/>
+        </w:rPr>
+      </w:pPr>
+      <w:r>
+        <w:rPr>
+          <w:rFonts w:ascii="Tahoma" w:hAnsi="Tahoma" w:cs="Tahoma"/>
+          <w:sz w:val="24"/>
+          <w:szCs w:val="24"/>
+        </w:rPr>
+        <w:t>Serveur (réponse broadcasté) :</w:t>
+      </w:r>
+      <w:r>
+        <w:rPr>
+          <w:rFonts w:ascii="Tahoma" w:hAnsi="Tahoma" w:cs="Tahoma"/>
+          <w:sz w:val="24"/>
+          <w:szCs w:val="24"/>
+        </w:rPr>
+        <w:t xml:space="preserve"> S-&lt;value&gt; (value étant en degrés)</w:t>
+      </w:r>
+    </w:p>
+    <w:p>
+      <w:pPr>
+        <w:rPr>
+          <w:rFonts w:ascii="Tahoma" w:hAnsi="Tahoma" w:cs="Tahoma"/>
+          <w:sz w:val="24"/>
+          <w:szCs w:val="24"/>
+        </w:rPr>
+      </w:pPr>
+    </w:p>
+    <w:p>
+      <w:pPr>
+        <w:rPr>
+          <w:rFonts w:ascii="Tahoma" w:hAnsi="Tahoma" w:cs="Tahoma"/>
+          <w:sz w:val="24"/>
+          <w:szCs w:val="24"/>
+        </w:rPr>
+      </w:pPr>
+      <w:r>
+        <w:rPr>
+          <w:rFonts w:ascii="Tahoma" w:hAnsi="Tahoma" w:cs="Tahoma"/>
+          <w:sz w:val="24"/>
+          <w:szCs w:val="24"/>
+        </w:rPr>
+        <w:t>Serveur attant que le joueur tourne le roue (30s) : A</w:t>
+      </w:r>
+      <w:r>
+        <w:rPr>
+          <w:rFonts w:ascii="Tahoma" w:hAnsi="Tahoma" w:cs="Tahoma"/>
+          <w:sz w:val="24"/>
+          <w:szCs w:val="24"/>
+        </w:rPr>
+        <w:t>-&lt;true / flase&gt;</w:t>
+      </w:r>
+    </w:p>
+    <w:p>
+      <w:pPr>
+        <w:rPr>
+          <w:rFonts w:ascii="Tahoma" w:hAnsi="Tahoma" w:cs="Tahoma"/>
+          <w:sz w:val="24"/>
+          <w:szCs w:val="24"/>
+        </w:rPr>
+      </w:pPr>
+      <w:r>
+        <w:rPr>
+          <w:rFonts w:ascii="Tahoma" w:hAnsi="Tahoma" w:cs="Tahoma"/>
+          <w:sz w:val="24"/>
+          <w:szCs w:val="24"/>
+        </w:rPr>
+        <w:t>Recevoir argent des joueurs : E-&lt;id&gt;-&lt;ammount&gt;</w:t>
+      </w:r>
+    </w:p>
+    <w:p>
+      <w:pPr>
+        <w:rPr>
+          <w:rFonts w:ascii="Tahoma" w:hAnsi="Tahoma" w:cs="Tahoma"/>
+          <w:sz w:val="24"/>
+          <w:szCs w:val="24"/>
+        </w:rPr>
+      </w:pPr>
+    </w:p>
+    <w:p>
+      <w:pPr>
+        <w:rPr>
+          <w:rFonts w:ascii="Tahoma" w:hAnsi="Tahoma" w:cs="Tahoma"/>
+          <w:sz w:val="24"/>
+          <w:szCs w:val="24"/>
+        </w:rPr>
+      </w:pPr>
+      <w:r>
+        <w:rPr>
+          <w:rFonts w:ascii="Tahoma" w:hAnsi="Tahoma" w:cs="Tahoma"/>
+          <w:sz w:val="24"/>
+          <w:szCs w:val="24"/>
+        </w:rPr>
+        <w:t>Nouvelle manche : Z</w:t>
+      </w:r>
+      <w:r>
+        <w:rPr>
+          <w:rFonts w:ascii="Tahoma" w:hAnsi="Tahoma" w:cs="Tahoma"/>
+          <w:sz w:val="24"/>
+          <w:szCs w:val="24"/>
+        </w:rPr>
+        <w:t>-&lt;round number&gt;</w:t>
+      </w:r>
       <w:bookmarkStart w:id="0" w:name="_GoBack"/>
       <w:bookmarkEnd w:id="0"/>
-    </w:p>
-    <w:p>
-      <w:pPr>
-        <w:ind w:firstLine="708"/>
-        <w:rPr>
-          <w:rFonts w:ascii="Tahoma" w:hAnsi="Tahoma" w:cs="Tahoma"/>
-          <w:sz w:val="24"/>
-          <w:szCs w:val="24"/>
-        </w:rPr>
-      </w:pPr>
-      <w:r>
-        <w:rPr>
-          <w:rFonts w:ascii="Tahoma" w:hAnsi="Tahoma" w:cs="Tahoma"/>
-          <w:sz w:val="24"/>
-          <w:szCs w:val="24"/>
-        </w:rPr>
-        <w:lastRenderedPageBreak/>
-        <w:t>C</w:t>
-      </w:r>
-      <w:r>
-        <w:rPr>
-          <w:rFonts w:ascii="Tahoma" w:hAnsi="Tahoma" w:cs="Tahoma"/>
-          <w:sz w:val="24"/>
-          <w:szCs w:val="24"/>
-        </w:rPr>
-        <w:t xml:space="preserve">lient </w:t>
-      </w:r>
-      <w:r>
-        <w:rPr>
-          <w:rFonts w:ascii="Tahoma" w:hAnsi="Tahoma" w:cs="Tahoma"/>
-          <w:sz w:val="24"/>
-          <w:szCs w:val="24"/>
-        </w:rPr>
-        <w:t xml:space="preserve">vers server : W-&lt;char&gt; </w:t>
-      </w:r>
-    </w:p>
-    <w:p>
-      <w:pPr>
-        <w:rPr>
-          <w:rFonts w:ascii="Tahoma" w:hAnsi="Tahoma" w:cs="Tahoma"/>
-          <w:sz w:val="24"/>
-          <w:szCs w:val="24"/>
-        </w:rPr>
-      </w:pPr>
-    </w:p>
-    <w:p>
-      <w:pPr>
-        <w:rPr>
-          <w:rFonts w:ascii="Tahoma" w:hAnsi="Tahoma" w:cs="Tahoma"/>
-          <w:sz w:val="24"/>
-          <w:szCs w:val="24"/>
-        </w:rPr>
-      </w:pPr>
-      <w:r>
-        <w:rPr>
-          <w:rFonts w:ascii="Tahoma" w:hAnsi="Tahoma" w:cs="Tahoma"/>
-          <w:sz w:val="24"/>
-          <w:szCs w:val="24"/>
-        </w:rPr>
-        <w:t xml:space="preserve">Gagnant de la question : </w:t>
-      </w:r>
-      <w:r>
-        <w:rPr>
-          <w:rFonts w:ascii="Tahoma" w:hAnsi="Tahoma" w:cs="Tahoma"/>
-          <w:sz w:val="24"/>
-          <w:szCs w:val="24"/>
-        </w:rPr>
-        <w:t>j-&lt;id&gt;</w:t>
-      </w:r>
-    </w:p>
-    <w:p>
-      <w:pPr>
-        <w:rPr>
-          <w:rFonts w:ascii="Tahoma" w:hAnsi="Tahoma" w:cs="Tahoma"/>
-          <w:sz w:val="24"/>
-          <w:szCs w:val="24"/>
-        </w:rPr>
-      </w:pPr>
-      <w:r>
-        <w:rPr>
-          <w:rFonts w:ascii="Tahoma" w:hAnsi="Tahoma" w:cs="Tahoma"/>
-          <w:sz w:val="24"/>
-          <w:szCs w:val="24"/>
-        </w:rPr>
-        <w:t xml:space="preserve">Boolean can play : </w:t>
-      </w:r>
-      <w:r>
-        <w:rPr>
-          <w:rFonts w:ascii="Tahoma" w:hAnsi="Tahoma" w:cs="Tahoma"/>
-          <w:sz w:val="24"/>
-          <w:szCs w:val="24"/>
-        </w:rPr>
-        <w:t>b</w:t>
-      </w:r>
-      <w:r>
-        <w:rPr>
-          <w:rFonts w:ascii="Tahoma" w:hAnsi="Tahoma" w:cs="Tahoma"/>
-          <w:sz w:val="24"/>
-          <w:szCs w:val="24"/>
-        </w:rPr>
-        <w:t xml:space="preserve">-&lt;1&gt; ou </w:t>
-      </w:r>
-      <w:r>
-        <w:rPr>
-          <w:rFonts w:ascii="Tahoma" w:hAnsi="Tahoma" w:cs="Tahoma"/>
-          <w:sz w:val="24"/>
-          <w:szCs w:val="24"/>
-        </w:rPr>
-        <w:t>b</w:t>
-      </w:r>
-      <w:r>
-        <w:rPr>
-          <w:rFonts w:ascii="Tahoma" w:hAnsi="Tahoma" w:cs="Tahoma"/>
-          <w:sz w:val="24"/>
-          <w:szCs w:val="24"/>
-        </w:rPr>
-        <w:t>-&lt;0&gt;</w:t>
-      </w:r>
-    </w:p>
-    <w:p>
-      <w:pPr>
-        <w:rPr>
-          <w:rFonts w:ascii="Tahoma" w:hAnsi="Tahoma" w:cs="Tahoma"/>
-          <w:sz w:val="24"/>
-          <w:szCs w:val="24"/>
-        </w:rPr>
-      </w:pPr>
-      <w:r>
-        <w:rPr>
-          <w:rFonts w:ascii="Tahoma" w:hAnsi="Tahoma" w:cs="Tahoma"/>
-          <w:sz w:val="24"/>
-          <w:szCs w:val="24"/>
-        </w:rPr>
-        <w:t>Mauvaise réponse : M</w:t>
-      </w:r>
-    </w:p>
-    <w:p>
-      <w:pPr>
-        <w:rPr>
-          <w:rFonts w:ascii="Tahoma" w:hAnsi="Tahoma" w:cs="Tahoma"/>
-          <w:sz w:val="24"/>
-          <w:szCs w:val="24"/>
-        </w:rPr>
-      </w:pPr>
-      <w:r>
-        <w:rPr>
-          <w:rFonts w:ascii="Tahoma" w:hAnsi="Tahoma" w:cs="Tahoma"/>
-          <w:sz w:val="24"/>
-          <w:szCs w:val="24"/>
-        </w:rPr>
-        <w:t>Afficher la phrase secrete : F</w:t>
-      </w:r>
-    </w:p>
-    <w:p>
-      <w:pPr>
-        <w:rPr>
-          <w:rFonts w:ascii="Tahoma" w:hAnsi="Tahoma" w:cs="Tahoma"/>
-          <w:sz w:val="24"/>
-          <w:szCs w:val="24"/>
-        </w:rPr>
-      </w:pPr>
-      <w:r>
-        <w:rPr>
-          <w:rFonts w:ascii="Tahoma" w:hAnsi="Tahoma" w:cs="Tahoma"/>
-          <w:sz w:val="24"/>
-          <w:szCs w:val="24"/>
-        </w:rPr>
-        <w:t>Faire tourner la roue :</w:t>
-      </w:r>
-    </w:p>
-    <w:p>
-      <w:pPr>
-        <w:ind w:firstLine="708"/>
-        <w:rPr>
-          <w:rFonts w:ascii="Tahoma" w:hAnsi="Tahoma" w:cs="Tahoma"/>
-          <w:sz w:val="24"/>
-          <w:szCs w:val="24"/>
-        </w:rPr>
-      </w:pPr>
-      <w:r>
-        <w:rPr>
-          <w:rFonts w:ascii="Tahoma" w:hAnsi="Tahoma" w:cs="Tahoma"/>
-          <w:sz w:val="24"/>
-          <w:szCs w:val="24"/>
-        </w:rPr>
-        <w:t>Client : S</w:t>
-      </w:r>
-      <w:r>
-        <w:rPr>
-          <w:rFonts w:ascii="Tahoma" w:hAnsi="Tahoma" w:cs="Tahoma"/>
-          <w:sz w:val="24"/>
-          <w:szCs w:val="24"/>
-        </w:rPr>
-        <w:t xml:space="preserve"> (demande), S-1</w:t>
-      </w:r>
-      <w:r>
-        <w:rPr>
-          <w:rFonts w:ascii="Tahoma" w:hAnsi="Tahoma" w:cs="Tahoma"/>
-          <w:sz w:val="24"/>
-          <w:szCs w:val="24"/>
-        </w:rPr>
-        <w:t>-&lt;valeur&gt;</w:t>
-      </w:r>
-      <w:r>
-        <w:rPr>
-          <w:rFonts w:ascii="Tahoma" w:hAnsi="Tahoma" w:cs="Tahoma"/>
-          <w:sz w:val="24"/>
-          <w:szCs w:val="24"/>
-        </w:rPr>
-        <w:t xml:space="preserve"> (roue tournée)</w:t>
-      </w:r>
-    </w:p>
-    <w:p>
-      <w:pPr>
-        <w:ind w:firstLine="708"/>
-        <w:rPr>
-          <w:rFonts w:ascii="Tahoma" w:hAnsi="Tahoma" w:cs="Tahoma"/>
-          <w:sz w:val="24"/>
-          <w:szCs w:val="24"/>
-        </w:rPr>
-      </w:pPr>
-      <w:r>
-        <w:rPr>
-          <w:rFonts w:ascii="Tahoma" w:hAnsi="Tahoma" w:cs="Tahoma"/>
-          <w:sz w:val="24"/>
-          <w:szCs w:val="24"/>
-        </w:rPr>
-        <w:t>Serveur (réponse broadcasté) :</w:t>
-      </w:r>
-      <w:r>
-        <w:rPr>
-          <w:rFonts w:ascii="Tahoma" w:hAnsi="Tahoma" w:cs="Tahoma"/>
-          <w:sz w:val="24"/>
-          <w:szCs w:val="24"/>
-        </w:rPr>
-        <w:t xml:space="preserve"> S-&lt;value&gt; (value étant en degrés)</w:t>
-      </w:r>
-    </w:p>
-    <w:p>
-      <w:pPr>
-        <w:rPr>
-          <w:rFonts w:ascii="Tahoma" w:hAnsi="Tahoma" w:cs="Tahoma"/>
-          <w:sz w:val="24"/>
-          <w:szCs w:val="24"/>
-        </w:rPr>
-      </w:pPr>
-    </w:p>
-    <w:p>
-      <w:pPr>
-        <w:rPr>
-          <w:rFonts w:ascii="Tahoma" w:hAnsi="Tahoma" w:cs="Tahoma"/>
-          <w:sz w:val="24"/>
-          <w:szCs w:val="24"/>
-        </w:rPr>
-      </w:pPr>
-      <w:r>
-        <w:rPr>
-          <w:rFonts w:ascii="Tahoma" w:hAnsi="Tahoma" w:cs="Tahoma"/>
-          <w:sz w:val="24"/>
-          <w:szCs w:val="24"/>
-        </w:rPr>
-        <w:t>Serveur attant que le joueur tourne le roue (30s) : A</w:t>
-      </w:r>
-      <w:r>
-        <w:rPr>
-          <w:rFonts w:ascii="Tahoma" w:hAnsi="Tahoma" w:cs="Tahoma"/>
-          <w:sz w:val="24"/>
-          <w:szCs w:val="24"/>
-        </w:rPr>
-        <w:t>-&lt;true / flase&gt;</w:t>
-      </w:r>
-    </w:p>
-    <w:p>
-      <w:pPr>
-        <w:rPr>
-          <w:rFonts w:ascii="Tahoma" w:hAnsi="Tahoma" w:cs="Tahoma"/>
-          <w:sz w:val="24"/>
-          <w:szCs w:val="24"/>
-        </w:rPr>
-      </w:pPr>
-      <w:r>
-        <w:rPr>
-          <w:rFonts w:ascii="Tahoma" w:hAnsi="Tahoma" w:cs="Tahoma"/>
-          <w:sz w:val="24"/>
-          <w:szCs w:val="24"/>
-        </w:rPr>
-        <w:t>Recevoir argent des joueurs : E-&lt;id&gt;-&lt;ammount&gt;</w:t>
-      </w:r>
-    </w:p>
-    <w:p>
-      <w:pPr>
-        <w:rPr>
-          <w:rFonts w:ascii="Tahoma" w:hAnsi="Tahoma" w:cs="Tahoma"/>
-          <w:sz w:val="24"/>
-          <w:szCs w:val="24"/>
-        </w:rPr>
-      </w:pPr>
     </w:p>
     <w:sectPr>
       <w:pgSz w:w="11906" w:h="16838"/>

</xml_diff>

<commit_message>
Huge fix with mutex
</commit_message>
<xml_diff>
--- a/La roue de la fortune protocol.docx
+++ b/La roue de la fortune protocol.docx
@@ -890,6 +890,56 @@
           <w:szCs w:val="24"/>
         </w:rPr>
         <w:t>-&lt;round number&gt;</w:t>
+      </w:r>
+    </w:p>
+    <w:p>
+      <w:pPr>
+        <w:rPr>
+          <w:rFonts w:ascii="Tahoma" w:hAnsi="Tahoma" w:cs="Tahoma"/>
+          <w:sz w:val="24"/>
+          <w:szCs w:val="24"/>
+        </w:rPr>
+      </w:pPr>
+      <w:r>
+        <w:rPr>
+          <w:rFonts w:ascii="Tahoma" w:hAnsi="Tahoma" w:cs="Tahoma"/>
+          <w:sz w:val="24"/>
+          <w:szCs w:val="24"/>
+        </w:rPr>
+        <w:t xml:space="preserve">Victoire : </w:t>
+      </w:r>
+      <w:r>
+        <w:rPr>
+          <w:rFonts w:ascii="Tahoma" w:hAnsi="Tahoma" w:cs="Tahoma"/>
+          <w:sz w:val="24"/>
+          <w:szCs w:val="24"/>
+        </w:rPr>
+        <w:t>V</w:t>
+      </w:r>
+    </w:p>
+    <w:p>
+      <w:pPr>
+        <w:rPr>
+          <w:rFonts w:ascii="Tahoma" w:hAnsi="Tahoma" w:cs="Tahoma"/>
+          <w:sz w:val="24"/>
+          <w:szCs w:val="24"/>
+        </w:rPr>
+      </w:pPr>
+      <w:r>
+        <w:rPr>
+          <w:rFonts w:ascii="Tahoma" w:hAnsi="Tahoma" w:cs="Tahoma"/>
+          <w:sz w:val="24"/>
+          <w:szCs w:val="24"/>
+        </w:rPr>
+        <w:t xml:space="preserve">Défaite : </w:t>
+      </w:r>
+      <w:r>
+        <w:rPr>
+          <w:rFonts w:ascii="Tahoma" w:hAnsi="Tahoma" w:cs="Tahoma"/>
+          <w:sz w:val="24"/>
+          <w:szCs w:val="24"/>
+        </w:rPr>
+        <w:t>X</w:t>
       </w:r>
       <w:bookmarkStart w:id="0" w:name="_GoBack"/>
       <w:bookmarkEnd w:id="0"/>

</xml_diff>